<commit_message>
Cambios al php, html y prueba 2 WIP
</commit_message>
<xml_diff>
--- a/Documentos/Sistemas  operativos 2.docx
+++ b/Documentos/Sistemas  operativos 2.docx
@@ -960,6 +960,7 @@
         </w:rPr>
         <w:t xml:space="preserve">  </w:t>
       </w:r>
+      <w:proofErr w:type="spellStart"/>
       <w:proofErr w:type="gramStart"/>
       <w:r>
         <w:rPr>
@@ -970,6 +971,7 @@
         </w:rPr>
         <w:t>ps</w:t>
       </w:r>
+      <w:proofErr w:type="spellEnd"/>
       <w:proofErr w:type="gramEnd"/>
       <w:r>
         <w:rPr>
@@ -2213,13 +2215,126 @@
         <w:rPr>
           <w:color w:val="FF0000"/>
         </w:rPr>
-        <w:t xml:space="preserve">normal </w:t>
-      </w:r>
-      <w:r>
+        <w:t>normal :</w:t>
+      </w:r>
+      <w:proofErr w:type="gramEnd"/>
+    </w:p>
+    <w:p>
+      <w:pPr>
+        <w:spacing w:after="0"/>
+      </w:pPr>
+      <w:r>
+        <w:t>– Incluye a todos los archivos y carpetas.</w:t>
+      </w:r>
+    </w:p>
+    <w:p>
+      <w:pPr>
+        <w:spacing w:after="0"/>
+      </w:pPr>
+      <w:r>
+        <w:t xml:space="preserve"> – Sólo se necesita la copia más reciente (backup) pa</w:t>
+      </w:r>
+      <w:r>
+        <w:t>ra restaurar todos los archivos.</w:t>
+      </w:r>
+    </w:p>
+    <w:p>
+      <w:pPr>
+        <w:spacing w:after="0"/>
+      </w:pPr>
+      <w:r>
+        <w:t>– Se utilizan al crear por primera el backup</w:t>
+      </w:r>
+      <w:r>
+        <w:t>.</w:t>
+      </w:r>
+    </w:p>
+    <w:p>
+      <w:pPr>
+        <w:spacing w:after="0"/>
+      </w:pPr>
+    </w:p>
+    <w:p>
+      <w:pPr>
+        <w:spacing w:after="0"/>
+      </w:pPr>
+    </w:p>
+    <w:p>
+      <w:pPr>
+        <w:spacing w:after="0"/>
         <w:rPr>
           <w:color w:val="FF0000"/>
         </w:rPr>
-        <w:t>:</w:t>
+      </w:pPr>
+      <w:r>
+        <w:rPr>
+          <w:color w:val="FF0000"/>
+        </w:rPr>
+        <w:t>Copia de seguridad diaria:</w:t>
+      </w:r>
+    </w:p>
+    <w:p>
+      <w:pPr>
+        <w:spacing w:after="0"/>
+      </w:pPr>
+      <w:r>
+        <w:t>– Incluye todos los archivos que se hayan modificado el día en que se realizó el backup</w:t>
+      </w:r>
+    </w:p>
+    <w:p>
+      <w:pPr>
+        <w:spacing w:after="0"/>
+      </w:pPr>
+      <w:r>
+        <w:t xml:space="preserve"> – Generalmente se combina con otras políticas</w:t>
+      </w:r>
+    </w:p>
+    <w:p>
+      <w:pPr>
+        <w:spacing w:after="0"/>
+      </w:pPr>
+      <w:r>
+        <w:lastRenderedPageBreak/>
+        <w:t xml:space="preserve"> – Siempre genera respaldos de todos los archivos, carpetas, BD, etc. Gran volumen de información. </w:t>
+      </w:r>
+    </w:p>
+    <w:p>
+      <w:pPr>
+        <w:spacing w:after="0"/>
+      </w:pPr>
+      <w:r>
+        <w:t>– Carga respaldos rápidamente</w:t>
+      </w:r>
+    </w:p>
+    <w:p>
+      <w:pPr>
+        <w:spacing w:after="0"/>
+      </w:pPr>
+    </w:p>
+    <w:p>
+      <w:pPr>
+        <w:spacing w:after="0"/>
+      </w:pPr>
+    </w:p>
+    <w:p>
+      <w:pPr>
+        <w:spacing w:after="0"/>
+        <w:rPr>
+          <w:color w:val="FF0000"/>
+        </w:rPr>
+      </w:pPr>
+      <w:r>
+        <w:rPr>
+          <w:color w:val="FF0000"/>
+        </w:rPr>
+        <w:t xml:space="preserve">Copia de seguridad </w:t>
+      </w:r>
+      <w:proofErr w:type="gramStart"/>
+      <w:r>
+        <w:rPr>
+          <w:color w:val="FF0000"/>
+        </w:rPr>
+        <w:t>incremental :</w:t>
       </w:r>
       <w:proofErr w:type="gramEnd"/>
     </w:p>
@@ -2228,29 +2343,31 @@
         <w:spacing w:after="0"/>
       </w:pPr>
       <w:r>
-        <w:t>– Incluye a todos los archivos y carpetas.</w:t>
-      </w:r>
-    </w:p>
-    <w:p>
-      <w:pPr>
-        <w:spacing w:after="0"/>
-      </w:pPr>
-      <w:r>
-        <w:t xml:space="preserve"> – Sólo se necesita la copia más reciente (backup) pa</w:t>
-      </w:r>
-      <w:r>
-        <w:t>ra restaurar todos los archivos.</w:t>
-      </w:r>
-    </w:p>
-    <w:p>
-      <w:pPr>
-        <w:spacing w:after="0"/>
-      </w:pPr>
-      <w:r>
-        <w:t>– Se utilizan al crear por primera el backup</w:t>
-      </w:r>
-      <w:r>
-        <w:t>.</w:t>
+        <w:t>– Sólo copia los datos de los archivos que fueron creados o modificados desde el último respaldo normal o incremental</w:t>
+      </w:r>
+    </w:p>
+    <w:p>
+      <w:pPr>
+        <w:spacing w:after="0"/>
+      </w:pPr>
+      <w:r>
+        <w:t xml:space="preserve"> – Si se combina con copia de seguridad normal, para restaurar los datos se debe restaurar la última copia de seguridad normal y todas las copias incrementales hasta la fecha.</w:t>
+      </w:r>
+    </w:p>
+    <w:p>
+      <w:pPr>
+        <w:spacing w:after="0"/>
+      </w:pPr>
+      <w:r>
+        <w:t xml:space="preserve"> – Genera respaldos más rápido y optimiza el espacio</w:t>
+      </w:r>
+    </w:p>
+    <w:p>
+      <w:pPr>
+        <w:spacing w:after="0"/>
+      </w:pPr>
+      <w:r>
+        <w:t xml:space="preserve"> – Carga respaldos más lento y complicado</w:t>
       </w:r>
     </w:p>
     <w:p>
@@ -2274,32 +2391,420 @@
         <w:rPr>
           <w:color w:val="FF0000"/>
         </w:rPr>
-        <w:t>Copia de segurida</w:t>
+        <w:t>Copia de seguridad diferencial:</w:t>
+      </w:r>
+    </w:p>
+    <w:p>
+      <w:pPr>
+        <w:spacing w:after="0"/>
+      </w:pPr>
+      <w:r>
+        <w:t xml:space="preserve">–Sólo copia los archivos creados o modificados desde el último respaldo normal o diferencial </w:t>
+      </w:r>
+    </w:p>
+    <w:p>
+      <w:pPr>
+        <w:spacing w:after="0"/>
+      </w:pPr>
+      <w:r>
+        <w:t>– Se combina con copia de seguridad normal, para restaurar los datos se debe restaurar la última copia de seguridad normal y la última copia diferencial.</w:t>
+      </w:r>
+    </w:p>
+    <w:p>
+      <w:pPr>
+        <w:spacing w:after="0"/>
+      </w:pPr>
+      <w:r>
+        <w:t xml:space="preserve"> – Genera respaldos de mayor volumen de información</w:t>
+      </w:r>
+    </w:p>
+    <w:p>
+      <w:pPr>
+        <w:spacing w:after="0"/>
+      </w:pPr>
+      <w:r>
+        <w:t xml:space="preserve"> – Carga respaldos más rápido</w:t>
+      </w:r>
+    </w:p>
+    <w:p>
+      <w:pPr>
+        <w:spacing w:after="0"/>
+      </w:pPr>
+    </w:p>
+    <w:p>
+      <w:pPr>
+        <w:spacing w:after="0"/>
+      </w:pPr>
+    </w:p>
+    <w:p>
+      <w:pPr>
+        <w:spacing w:after="0"/>
+      </w:pPr>
+    </w:p>
+    <w:p>
+      <w:pPr>
+        <w:spacing w:after="0"/>
+      </w:pPr>
+    </w:p>
+    <w:p>
+      <w:pPr>
+        <w:spacing w:after="0"/>
+      </w:pPr>
+      <w:r>
+        <w:t>3)</w:t>
+      </w:r>
+    </w:p>
+    <w:p>
+      <w:pPr>
+        <w:spacing w:after="0"/>
+        <w:rPr>
+          <w:lang w:val="en-US"/>
+        </w:rPr>
+      </w:pPr>
+      <w:r>
+        <w:rPr>
+          <w:lang w:val="en-US"/>
+        </w:rPr>
+        <w:t>(</w:t>
+      </w:r>
+      <w:proofErr w:type="gramStart"/>
+      <w:r>
+        <w:rPr>
+          <w:lang w:val="en-US"/>
+        </w:rPr>
+        <w:t>script</w:t>
+      </w:r>
+      <w:proofErr w:type="gramEnd"/>
+      <w:r>
+        <w:rPr>
+          <w:lang w:val="en-US"/>
+        </w:rPr>
+        <w:t xml:space="preserve"> </w:t>
+      </w:r>
+      <w:proofErr w:type="spellStart"/>
+      <w:r>
+        <w:rPr>
+          <w:lang w:val="en-US"/>
+        </w:rPr>
+        <w:t>buckup</w:t>
+      </w:r>
+      <w:proofErr w:type="spellEnd"/>
+      <w:r>
+        <w:rPr>
+          <w:lang w:val="en-US"/>
+        </w:rPr>
+        <w:t>)</w:t>
+      </w:r>
+    </w:p>
+    <w:p>
+      <w:pPr>
+        <w:spacing w:after="0"/>
+        <w:rPr>
+          <w:lang w:val="en-US"/>
+        </w:rPr>
+      </w:pPr>
+      <w:r>
+        <w:rPr>
+          <w:lang w:val="en-US"/>
+        </w:rPr>
+        <w:t>Tar –</w:t>
+      </w:r>
+      <w:proofErr w:type="spellStart"/>
+      <w:r>
+        <w:rPr>
+          <w:lang w:val="en-US"/>
+        </w:rPr>
+        <w:t>cvzf</w:t>
+      </w:r>
+      <w:proofErr w:type="spellEnd"/>
+      <w:r>
+        <w:rPr>
+          <w:lang w:val="en-US"/>
+        </w:rPr>
+        <w:t xml:space="preserve"> buckup</w:t>
+      </w:r>
+      <w:r>
+        <w:rPr>
+          <w:lang w:val="en-US"/>
+        </w:rPr>
+        <w:t xml:space="preserve">.tar.gz </w:t>
+      </w:r>
+      <w:r>
+        <w:rPr>
+          <w:lang w:val="en-US"/>
+        </w:rPr>
+        <w:t>/home/root/documents/</w:t>
+      </w:r>
+      <w:proofErr w:type="spellStart"/>
+      <w:r>
+        <w:rPr>
+          <w:lang w:val="en-US"/>
+        </w:rPr>
+        <w:t>github</w:t>
+      </w:r>
+      <w:proofErr w:type="spellEnd"/>
+      <w:r>
+        <w:rPr>
+          <w:lang w:val="en-US"/>
+        </w:rPr>
+        <w:t>/</w:t>
+      </w:r>
+    </w:p>
+    <w:p>
+      <w:pPr>
+        <w:spacing w:after="0"/>
+        <w:rPr>
+          <w:lang w:val="en-US"/>
+        </w:rPr>
+      </w:pPr>
+    </w:p>
+    <w:p>
+      <w:pPr>
+        <w:spacing w:after="0"/>
+      </w:pPr>
+      <w:proofErr w:type="spellStart"/>
+      <w:r>
+        <w:t>C</w:t>
+      </w:r>
+      <w:r>
+        <w:t>rontab</w:t>
+      </w:r>
+      <w:proofErr w:type="spellEnd"/>
+      <w:r>
+        <w:t xml:space="preserve"> -e * * 1 * * </w:t>
+      </w:r>
+      <w:proofErr w:type="spellStart"/>
+      <w:r>
+        <w:t>buckup</w:t>
       </w:r>
       <w:bookmarkStart w:id="0" w:name="_GoBack"/>
       <w:bookmarkEnd w:id="0"/>
-      <w:r>
-        <w:rPr>
-          <w:color w:val="FF0000"/>
-        </w:rPr>
-        <w:t>d diaria:</w:t>
-      </w:r>
-    </w:p>
-    <w:p>
-      <w:pPr>
-        <w:spacing w:after="0"/>
-      </w:pPr>
-      <w:r>
-        <w:t>– Incluye todos los archivos que se hayan modificado el día en que se realizó el backup</w:t>
-      </w:r>
-    </w:p>
-    <w:p>
-      <w:pPr>
-        <w:spacing w:after="0"/>
-      </w:pPr>
-      <w:r>
-        <w:t xml:space="preserve"> – Generalmente se combina con otras políticas</w:t>
-      </w:r>
+      <w:proofErr w:type="spellEnd"/>
+    </w:p>
+    <w:p>
+      <w:pPr>
+        <w:spacing w:after="0"/>
+      </w:pPr>
+      <w:proofErr w:type="spellStart"/>
+      <w:r>
+        <w:t>Crontab</w:t>
+      </w:r>
+      <w:proofErr w:type="spellEnd"/>
+      <w:r>
+        <w:t xml:space="preserve"> </w:t>
+      </w:r>
+      <w:r>
+        <w:t>–</w:t>
+      </w:r>
+      <w:r>
+        <w:t>l</w:t>
+      </w:r>
+    </w:p>
+    <w:p>
+      <w:pPr>
+        <w:spacing w:after="0"/>
+      </w:pPr>
+    </w:p>
+    <w:p>
+      <w:pPr>
+        <w:spacing w:after="0"/>
+      </w:pPr>
+      <w:r>
+        <w:t>4)</w:t>
+      </w:r>
+    </w:p>
+    <w:p>
+      <w:pPr>
+        <w:spacing w:after="0"/>
+      </w:pPr>
+      <w:r>
+        <w:t>(</w:t>
+      </w:r>
+      <w:proofErr w:type="gramStart"/>
+      <w:r>
+        <w:t>instalación</w:t>
+      </w:r>
+      <w:proofErr w:type="gramEnd"/>
+      <w:r>
+        <w:t>)</w:t>
+      </w:r>
+    </w:p>
+    <w:p>
+      <w:pPr>
+        <w:spacing w:after="0"/>
+      </w:pPr>
+      <w:r>
+        <w:t xml:space="preserve">Escribes </w:t>
+      </w:r>
+      <w:proofErr w:type="spellStart"/>
+      <w:r>
+        <w:t>xampp</w:t>
+      </w:r>
+      <w:proofErr w:type="spellEnd"/>
+      <w:r>
+        <w:t xml:space="preserve"> en el buscador de </w:t>
+      </w:r>
+      <w:proofErr w:type="spellStart"/>
+      <w:r>
+        <w:t>google</w:t>
+      </w:r>
+      <w:proofErr w:type="spellEnd"/>
+      <w:r>
+        <w:t xml:space="preserve"> abres el link que tenga el </w:t>
+      </w:r>
+      <w:proofErr w:type="spellStart"/>
+      <w:r>
+        <w:t>https</w:t>
+      </w:r>
+      <w:proofErr w:type="spellEnd"/>
+      <w:r>
+        <w:t xml:space="preserve"> </w:t>
+      </w:r>
+      <w:proofErr w:type="spellStart"/>
+      <w:r>
+        <w:t>apachefriends</w:t>
+      </w:r>
+      <w:proofErr w:type="spellEnd"/>
+      <w:r>
+        <w:t xml:space="preserve"> en la </w:t>
+      </w:r>
+      <w:proofErr w:type="spellStart"/>
+      <w:r>
+        <w:t>pagina</w:t>
+      </w:r>
+      <w:proofErr w:type="spellEnd"/>
+      <w:r>
+        <w:t xml:space="preserve"> aparecerán varias opciones de descarga elijes la que necesites, le das en </w:t>
+      </w:r>
+      <w:proofErr w:type="spellStart"/>
+      <w:r>
+        <w:t>next</w:t>
+      </w:r>
+      <w:proofErr w:type="spellEnd"/>
+      <w:r>
+        <w:t xml:space="preserve">, </w:t>
+      </w:r>
+      <w:proofErr w:type="spellStart"/>
+      <w:r>
+        <w:t>next</w:t>
+      </w:r>
+      <w:proofErr w:type="spellEnd"/>
+      <w:r>
+        <w:t xml:space="preserve">, seleccionas carpeta de instalación y </w:t>
+      </w:r>
+      <w:proofErr w:type="spellStart"/>
+      <w:r>
+        <w:t>next</w:t>
+      </w:r>
+      <w:proofErr w:type="spellEnd"/>
+      <w:r>
+        <w:t xml:space="preserve">, seleccionas lenguaje y </w:t>
+      </w:r>
+      <w:proofErr w:type="spellStart"/>
+      <w:r>
+        <w:t>next</w:t>
+      </w:r>
+      <w:proofErr w:type="spellEnd"/>
+      <w:r>
+        <w:t xml:space="preserve">, la opción enmarcada puedes dejarla </w:t>
+      </w:r>
+      <w:proofErr w:type="spellStart"/>
+      <w:r>
+        <w:t>asi</w:t>
+      </w:r>
+      <w:proofErr w:type="spellEnd"/>
+      <w:r>
+        <w:t xml:space="preserve"> si quieres saber </w:t>
+      </w:r>
+      <w:proofErr w:type="spellStart"/>
+      <w:r>
+        <w:t>mas</w:t>
+      </w:r>
+      <w:proofErr w:type="spellEnd"/>
+      <w:r>
+        <w:t xml:space="preserve"> sobre </w:t>
+      </w:r>
+      <w:proofErr w:type="spellStart"/>
+      <w:r>
+        <w:t>bitnami</w:t>
+      </w:r>
+      <w:proofErr w:type="spellEnd"/>
+      <w:r>
+        <w:t xml:space="preserve"> si no es el caso </w:t>
+      </w:r>
+      <w:proofErr w:type="spellStart"/>
+      <w:r>
+        <w:t>desenmarcamos</w:t>
+      </w:r>
+      <w:proofErr w:type="spellEnd"/>
+      <w:r>
+        <w:t xml:space="preserve"> la opción y damos </w:t>
+      </w:r>
+      <w:proofErr w:type="spellStart"/>
+      <w:r>
+        <w:t>next</w:t>
+      </w:r>
+      <w:proofErr w:type="spellEnd"/>
+      <w:r>
+        <w:t xml:space="preserve">, por </w:t>
+      </w:r>
+      <w:proofErr w:type="spellStart"/>
+      <w:r>
+        <w:t>ultima</w:t>
+      </w:r>
+      <w:proofErr w:type="spellEnd"/>
+      <w:r>
+        <w:t xml:space="preserve"> vez damos </w:t>
+      </w:r>
+      <w:proofErr w:type="spellStart"/>
+      <w:r>
+        <w:t>next</w:t>
+      </w:r>
+      <w:proofErr w:type="spellEnd"/>
+      <w:r>
+        <w:t xml:space="preserve"> y empezara la instalación una vez termine te preguntara si quieres abrir el panel de control si no es el caso </w:t>
+      </w:r>
+      <w:proofErr w:type="spellStart"/>
+      <w:r>
+        <w:t>desenmarcamos</w:t>
+      </w:r>
+      <w:proofErr w:type="spellEnd"/>
+      <w:r>
+        <w:t xml:space="preserve"> y damos en </w:t>
+      </w:r>
+      <w:proofErr w:type="spellStart"/>
+      <w:r>
+        <w:t>finish</w:t>
+      </w:r>
+      <w:proofErr w:type="spellEnd"/>
+      <w:r>
+        <w:t>.</w:t>
+      </w:r>
+    </w:p>
+    <w:p>
+      <w:pPr>
+        <w:spacing w:after="0"/>
+      </w:pPr>
+    </w:p>
+    <w:p>
+      <w:pPr>
+        <w:spacing w:after="0"/>
+      </w:pPr>
+    </w:p>
+    <w:p>
+      <w:pPr>
+        <w:spacing w:after="0"/>
+      </w:pPr>
+    </w:p>
+    <w:p>
+      <w:pPr>
+        <w:spacing w:after="0"/>
+      </w:pPr>
+    </w:p>
+    <w:p>
+      <w:pPr>
+        <w:spacing w:after="0"/>
+      </w:pPr>
     </w:p>
     <w:p>
       <w:pPr>
@@ -2307,214 +2812,173 @@
       </w:pPr>
       <w:r>
         <w:lastRenderedPageBreak/>
-        <w:t xml:space="preserve"> – Siempre genera respaldos de todos los archivos, carpetas, BD, etc. Gran volumen de información. </w:t>
-      </w:r>
-    </w:p>
-    <w:p>
-      <w:pPr>
-        <w:spacing w:after="0"/>
-      </w:pPr>
-      <w:r>
-        <w:t>– Carga respaldos rápidamente</w:t>
-      </w:r>
-    </w:p>
-    <w:p>
-      <w:pPr>
-        <w:spacing w:after="0"/>
-      </w:pPr>
-    </w:p>
-    <w:p>
-      <w:pPr>
-        <w:spacing w:after="0"/>
-      </w:pPr>
-    </w:p>
-    <w:p>
-      <w:pPr>
-        <w:spacing w:after="0"/>
-        <w:rPr>
-          <w:color w:val="FF0000"/>
-        </w:rPr>
-      </w:pPr>
-      <w:r>
-        <w:rPr>
-          <w:color w:val="FF0000"/>
-        </w:rPr>
-        <w:t xml:space="preserve">Copia de seguridad </w:t>
-      </w:r>
-      <w:proofErr w:type="gramStart"/>
-      <w:r>
-        <w:rPr>
-          <w:color w:val="FF0000"/>
-        </w:rPr>
-        <w:t xml:space="preserve">incremental </w:t>
-      </w:r>
-      <w:r>
-        <w:rPr>
-          <w:color w:val="FF0000"/>
-        </w:rPr>
-        <w:t>:</w:t>
-      </w:r>
-      <w:proofErr w:type="gramEnd"/>
-    </w:p>
-    <w:p>
-      <w:pPr>
-        <w:spacing w:after="0"/>
-      </w:pPr>
-      <w:r>
-        <w:t>– Sólo copia los datos de los archivos que fueron creados o modificados desde el último respaldo normal o incremental</w:t>
-      </w:r>
-    </w:p>
-    <w:p>
-      <w:pPr>
-        <w:spacing w:after="0"/>
-      </w:pPr>
-      <w:r>
-        <w:t xml:space="preserve"> – Si se combina con copia de seguridad normal, para restaurar los datos se debe restaurar la última copia de seguridad normal y todas las copias incrementales hasta la fecha.</w:t>
-      </w:r>
-    </w:p>
-    <w:p>
-      <w:pPr>
-        <w:spacing w:after="0"/>
-      </w:pPr>
-      <w:r>
-        <w:t xml:space="preserve"> – Genera respaldos más rápido y optimiza el espacio</w:t>
-      </w:r>
-    </w:p>
-    <w:p>
-      <w:pPr>
-        <w:spacing w:after="0"/>
-      </w:pPr>
-      <w:r>
-        <w:t xml:space="preserve"> – Carga respaldos más lento y complicado</w:t>
-      </w:r>
-    </w:p>
-    <w:p>
-      <w:pPr>
-        <w:spacing w:after="0"/>
-      </w:pPr>
-    </w:p>
-    <w:p>
-      <w:pPr>
-        <w:spacing w:after="0"/>
-      </w:pPr>
-    </w:p>
-    <w:p>
-      <w:pPr>
-        <w:spacing w:after="0"/>
-        <w:rPr>
-          <w:color w:val="FF0000"/>
-        </w:rPr>
-      </w:pPr>
-      <w:r>
-        <w:rPr>
-          <w:color w:val="FF0000"/>
-        </w:rPr>
-        <w:t>Copia de seguridad diferencial</w:t>
-      </w:r>
-      <w:r>
-        <w:rPr>
-          <w:color w:val="FF0000"/>
-        </w:rPr>
-        <w:t>:</w:t>
-      </w:r>
-    </w:p>
-    <w:p>
-      <w:pPr>
-        <w:spacing w:after="0"/>
-      </w:pPr>
-      <w:r>
-        <w:t xml:space="preserve">–Sólo copia los archivos creados o modificados desde el último respaldo normal o diferencial </w:t>
-      </w:r>
-    </w:p>
-    <w:p>
-      <w:pPr>
-        <w:spacing w:after="0"/>
-      </w:pPr>
-      <w:r>
-        <w:t>– Se combina con copia de seguridad normal, para restaurar los datos se debe restaurar la última copia de seguridad normal y la última copia diferencial.</w:t>
-      </w:r>
-    </w:p>
-    <w:p>
-      <w:pPr>
-        <w:spacing w:after="0"/>
-      </w:pPr>
-      <w:r>
-        <w:t xml:space="preserve"> – Genera respaldos de mayor volumen de información</w:t>
-      </w:r>
-    </w:p>
-    <w:p>
-      <w:pPr>
-        <w:spacing w:after="0"/>
-      </w:pPr>
-      <w:r>
-        <w:t xml:space="preserve"> – Carga respaldos más rápido</w:t>
-      </w:r>
-    </w:p>
-    <w:p>
-      <w:pPr>
-        <w:spacing w:after="0"/>
-      </w:pPr>
-    </w:p>
-    <w:p>
-      <w:pPr>
-        <w:spacing w:after="0"/>
-      </w:pPr>
-    </w:p>
-    <w:p>
-      <w:pPr>
-        <w:spacing w:after="0"/>
-      </w:pPr>
-    </w:p>
-    <w:p>
-      <w:pPr>
-        <w:spacing w:after="0"/>
-      </w:pPr>
-    </w:p>
-    <w:p>
-      <w:pPr>
-        <w:spacing w:after="0"/>
-      </w:pPr>
-      <w:r>
-        <w:t>3)</w:t>
-      </w:r>
-    </w:p>
-    <w:p>
-      <w:pPr>
-        <w:spacing w:after="0"/>
-      </w:pPr>
+        <w:t>(Configuración)</w:t>
+      </w:r>
+    </w:p>
+    <w:p>
+      <w:pPr>
+        <w:spacing w:after="0"/>
+      </w:pPr>
+      <w:r>
+        <w:t xml:space="preserve">Puedes ejecutar una de las </w:t>
+      </w:r>
       <w:proofErr w:type="spellStart"/>
       <w:r>
-        <w:t>C</w:t>
-      </w:r>
-      <w:r>
-        <w:t>rontab</w:t>
+        <w:t>apps</w:t>
       </w:r>
       <w:proofErr w:type="spellEnd"/>
       <w:r>
-        <w:t xml:space="preserve"> -e * * 1 * * </w:t>
+        <w:t xml:space="preserve"> dándole a </w:t>
       </w:r>
       <w:proofErr w:type="spellStart"/>
       <w:r>
-        <w:t>buckup</w:t>
+        <w:t>start</w:t>
       </w:r>
       <w:proofErr w:type="spellEnd"/>
-    </w:p>
-    <w:p>
-      <w:pPr>
-        <w:spacing w:after="0"/>
-      </w:pPr>
-    </w:p>
-    <w:p>
-      <w:pPr>
-        <w:spacing w:after="0"/>
-      </w:pPr>
+      <w:r>
+        <w:t xml:space="preserve"> en la opción </w:t>
+      </w:r>
       <w:proofErr w:type="spellStart"/>
       <w:r>
-        <w:t>Crontab</w:t>
+        <w:t>config</w:t>
       </w:r>
       <w:proofErr w:type="spellEnd"/>
       <w:r>
-        <w:t xml:space="preserve"> -l</w:t>
+        <w:t xml:space="preserve"> de arriba a la derecha puedes seleccionar las </w:t>
+      </w:r>
+      <w:proofErr w:type="spellStart"/>
+      <w:r>
+        <w:t>apps</w:t>
+      </w:r>
+      <w:proofErr w:type="spellEnd"/>
+      <w:r>
+        <w:t xml:space="preserve"> que se inicien solas al ejecutar </w:t>
+      </w:r>
+      <w:proofErr w:type="spellStart"/>
+      <w:r>
+        <w:t>xampp</w:t>
+      </w:r>
+      <w:proofErr w:type="spellEnd"/>
+      <w:r>
+        <w:t xml:space="preserve"> entre otras opciones para gusto de consumidor además de su editor de texto y su navegador predeterminado</w:t>
+      </w:r>
+      <w:r>
+        <w:t>.</w:t>
+      </w:r>
+      <w:r>
+        <w:rPr>
+          <w:noProof/>
+          <w:lang w:eastAsia="es-ES"/>
+        </w:rPr>
+        <w:t xml:space="preserve"> </w:t>
+      </w:r>
+      <w:r>
+        <w:rPr>
+          <w:noProof/>
+          <w:lang w:eastAsia="es-ES"/>
+        </w:rPr>
+        <w:drawing>
+          <wp:inline distT="0" distB="0" distL="0" distR="0" wp14:anchorId="62C59E75" wp14:editId="525CCBF0">
+            <wp:extent cx="5386070" cy="3028315"/>
+            <wp:effectExtent l="0" t="0" r="5080" b="635"/>
+            <wp:docPr id="1" name="Imagen 1" descr="C:\Proyecto 3'bh\xampp.png"/>
+            <wp:cNvGraphicFramePr>
+              <a:graphicFrameLocks xmlns:a="http://schemas.openxmlformats.org/drawingml/2006/main" noChangeAspect="1"/>
+            </wp:cNvGraphicFramePr>
+            <a:graphic xmlns:a="http://schemas.openxmlformats.org/drawingml/2006/main">
+              <a:graphicData uri="http://schemas.openxmlformats.org/drawingml/2006/picture">
+                <pic:pic xmlns:pic="http://schemas.openxmlformats.org/drawingml/2006/picture">
+                  <pic:nvPicPr>
+                    <pic:cNvPr id="0" name="Picture 1" descr="C:\Proyecto 3'bh\xampp.png"/>
+                    <pic:cNvPicPr>
+                      <a:picLocks noChangeAspect="1" noChangeArrowheads="1"/>
+                    </pic:cNvPicPr>
+                  </pic:nvPicPr>
+                  <pic:blipFill>
+                    <a:blip r:embed="rId5" cstate="print">
+                      <a:extLst>
+                        <a:ext uri="{28A0092B-C50C-407E-A947-70E740481C1C}">
+                          <a14:useLocalDpi xmlns:a14="http://schemas.microsoft.com/office/drawing/2010/main" val="0"/>
+                        </a:ext>
+                      </a:extLst>
+                    </a:blip>
+                    <a:srcRect/>
+                    <a:stretch>
+                      <a:fillRect/>
+                    </a:stretch>
+                  </pic:blipFill>
+                  <pic:spPr bwMode="auto">
+                    <a:xfrm>
+                      <a:off x="0" y="0"/>
+                      <a:ext cx="5386070" cy="3028315"/>
+                    </a:xfrm>
+                    <a:prstGeom prst="rect">
+                      <a:avLst/>
+                    </a:prstGeom>
+                    <a:noFill/>
+                    <a:ln>
+                      <a:noFill/>
+                    </a:ln>
+                  </pic:spPr>
+                </pic:pic>
+              </a:graphicData>
+            </a:graphic>
+          </wp:inline>
+        </w:drawing>
+      </w:r>
+      <w:r>
+        <w:rPr>
+          <w:noProof/>
+          <w:lang w:eastAsia="es-ES"/>
+        </w:rPr>
+        <w:drawing>
+          <wp:inline distT="0" distB="0" distL="0" distR="0" wp14:anchorId="145030F0" wp14:editId="63721A10">
+            <wp:extent cx="5384800" cy="3028950"/>
+            <wp:effectExtent l="0" t="0" r="6350" b="0"/>
+            <wp:docPr id="2" name="Imagen 2" descr="C:\Proyecto 3'bh\xampp config.png"/>
+            <wp:cNvGraphicFramePr>
+              <a:graphicFrameLocks xmlns:a="http://schemas.openxmlformats.org/drawingml/2006/main" noChangeAspect="1"/>
+            </wp:cNvGraphicFramePr>
+            <a:graphic xmlns:a="http://schemas.openxmlformats.org/drawingml/2006/main">
+              <a:graphicData uri="http://schemas.openxmlformats.org/drawingml/2006/picture">
+                <pic:pic xmlns:pic="http://schemas.openxmlformats.org/drawingml/2006/picture">
+                  <pic:nvPicPr>
+                    <pic:cNvPr id="0" name="Picture 2" descr="C:\Proyecto 3'bh\xampp config.png"/>
+                    <pic:cNvPicPr>
+                      <a:picLocks noChangeAspect="1" noChangeArrowheads="1"/>
+                    </pic:cNvPicPr>
+                  </pic:nvPicPr>
+                  <pic:blipFill>
+                    <a:blip r:embed="rId6" cstate="print">
+                      <a:extLst>
+                        <a:ext uri="{28A0092B-C50C-407E-A947-70E740481C1C}">
+                          <a14:useLocalDpi xmlns:a14="http://schemas.microsoft.com/office/drawing/2010/main" val="0"/>
+                        </a:ext>
+                      </a:extLst>
+                    </a:blip>
+                    <a:srcRect/>
+                    <a:stretch>
+                      <a:fillRect/>
+                    </a:stretch>
+                  </pic:blipFill>
+                  <pic:spPr bwMode="auto">
+                    <a:xfrm>
+                      <a:off x="0" y="0"/>
+                      <a:ext cx="5384800" cy="3028950"/>
+                    </a:xfrm>
+                    <a:prstGeom prst="rect">
+                      <a:avLst/>
+                    </a:prstGeom>
+                    <a:noFill/>
+                    <a:ln>
+                      <a:noFill/>
+                    </a:ln>
+                  </pic:spPr>
+                </pic:pic>
+              </a:graphicData>
+            </a:graphic>
+          </wp:inline>
+        </w:drawing>
       </w:r>
     </w:p>
     <w:sectPr>
@@ -2764,6 +3228,36 @@
       <w:lang w:eastAsia="es-ES"/>
     </w:rPr>
   </w:style>
+  <w:style w:type="paragraph" w:styleId="Textodeglobo">
+    <w:name w:val="Balloon Text"/>
+    <w:basedOn w:val="Normal"/>
+    <w:link w:val="TextodegloboCar"/>
+    <w:uiPriority w:val="99"/>
+    <w:semiHidden/>
+    <w:unhideWhenUsed/>
+    <w:rsid w:val="00B104E0"/>
+    <w:pPr>
+      <w:spacing w:after="0" w:line="240" w:lineRule="auto"/>
+    </w:pPr>
+    <w:rPr>
+      <w:rFonts w:ascii="Tahoma" w:hAnsi="Tahoma" w:cs="Tahoma"/>
+      <w:sz w:val="16"/>
+      <w:szCs w:val="16"/>
+    </w:rPr>
+  </w:style>
+  <w:style w:type="character" w:customStyle="1" w:styleId="TextodegloboCar">
+    <w:name w:val="Texto de globo Car"/>
+    <w:basedOn w:val="Fuentedeprrafopredeter"/>
+    <w:link w:val="Textodeglobo"/>
+    <w:uiPriority w:val="99"/>
+    <w:semiHidden/>
+    <w:rsid w:val="00B104E0"/>
+    <w:rPr>
+      <w:rFonts w:ascii="Tahoma" w:hAnsi="Tahoma" w:cs="Tahoma"/>
+      <w:sz w:val="16"/>
+      <w:szCs w:val="16"/>
+    </w:rPr>
+  </w:style>
 </w:styles>
 </file>
 
@@ -3002,6 +3496,36 @@
       <w:sz w:val="20"/>
       <w:szCs w:val="20"/>
       <w:lang w:eastAsia="es-ES"/>
+    </w:rPr>
+  </w:style>
+  <w:style w:type="paragraph" w:styleId="Textodeglobo">
+    <w:name w:val="Balloon Text"/>
+    <w:basedOn w:val="Normal"/>
+    <w:link w:val="TextodegloboCar"/>
+    <w:uiPriority w:val="99"/>
+    <w:semiHidden/>
+    <w:unhideWhenUsed/>
+    <w:rsid w:val="00B104E0"/>
+    <w:pPr>
+      <w:spacing w:after="0" w:line="240" w:lineRule="auto"/>
+    </w:pPr>
+    <w:rPr>
+      <w:rFonts w:ascii="Tahoma" w:hAnsi="Tahoma" w:cs="Tahoma"/>
+      <w:sz w:val="16"/>
+      <w:szCs w:val="16"/>
+    </w:rPr>
+  </w:style>
+  <w:style w:type="character" w:customStyle="1" w:styleId="TextodegloboCar">
+    <w:name w:val="Texto de globo Car"/>
+    <w:basedOn w:val="Fuentedeprrafopredeter"/>
+    <w:link w:val="Textodeglobo"/>
+    <w:uiPriority w:val="99"/>
+    <w:semiHidden/>
+    <w:rsid w:val="00B104E0"/>
+    <w:rPr>
+      <w:rFonts w:ascii="Tahoma" w:hAnsi="Tahoma" w:cs="Tahoma"/>
+      <w:sz w:val="16"/>
+      <w:szCs w:val="16"/>
     </w:rPr>
   </w:style>
 </w:styles>

</xml_diff>

<commit_message>
Actualización para la documentación, cambio en el index y politicas
</commit_message>
<xml_diff>
--- a/Documentos/Sistemas  operativos 2.docx
+++ b/Documentos/Sistemas  operativos 2.docx
@@ -28,7 +28,7 @@
                 <wp:positionV relativeFrom="paragraph">
                   <wp:posOffset>269875</wp:posOffset>
                 </wp:positionV>
-                <wp:extent cx="5400675" cy="3439795"/>
+                <wp:extent cx="5401310" cy="3439795"/>
                 <wp:effectExtent l="0" t="0" r="0" b="8255"/>
                 <wp:wrapNone/>
                 <wp:docPr id="1" name="Cuadro de texto 6"/>
@@ -39,7 +39,7 @@
                       <wps:spPr>
                         <a:xfrm>
                           <a:off x="0" y="0"/>
-                          <a:ext cx="5400000" cy="3439080"/>
+                          <a:ext cx="5400720" cy="3439080"/>
                         </a:xfrm>
                         <a:prstGeom prst="rect">
                           <a:avLst/>
@@ -114,7 +114,7 @@
           </mc:Choice>
           <mc:Fallback>
             <w:pict>
-              <v:rect id="shape_0" ID="Cuadro de texto 6" path="m0,0l-2147483645,0l-2147483645,-2147483646l0,-2147483646xe" stroked="f" style="position:absolute;margin-left:5.4pt;margin-top:21.25pt;width:425.15pt;height:270.75pt;mso-wrap-style:none;v-text-anchor:top" wp14:anchorId="1CB1BAF2">
+              <v:rect id="shape_0" ID="Cuadro de texto 6" path="m0,0l-2147483645,0l-2147483645,-2147483646l0,-2147483646xe" stroked="f" style="position:absolute;margin-left:5.4pt;margin-top:21.25pt;width:425.2pt;height:270.75pt;mso-wrap-style:square;v-text-anchor:top" wp14:anchorId="1CB1BAF2">
                 <v:fill o:detectmouseclick="t" on="false"/>
                 <v:stroke color="#3465a4" joinstyle="round" endcap="flat"/>
                 <v:textbox>
@@ -198,7 +198,7 @@
                 <wp:positionV relativeFrom="paragraph">
                   <wp:posOffset>390525</wp:posOffset>
                 </wp:positionV>
-                <wp:extent cx="1829435" cy="234950"/>
+                <wp:extent cx="1830070" cy="234950"/>
                 <wp:effectExtent l="0" t="0" r="0" b="635"/>
                 <wp:wrapSquare wrapText="bothSides"/>
                 <wp:docPr id="3" name="Cuadro de texto 4"/>
@@ -209,7 +209,7 @@
                       <wps:spPr>
                         <a:xfrm>
                           <a:off x="0" y="0"/>
-                          <a:ext cx="1828800" cy="234360"/>
+                          <a:ext cx="1829520" cy="234360"/>
                         </a:xfrm>
                         <a:prstGeom prst="rect">
                           <a:avLst/>
@@ -271,7 +271,7 @@
           </mc:Choice>
           <mc:Fallback>
             <w:pict>
-              <v:rect id="shape_0" ID="Cuadro de texto 4" path="m0,0l-2147483645,0l-2147483645,-2147483646l0,-2147483646xe" stroked="f" style="position:absolute;margin-left:-177pt;margin-top:30.75pt;width:143.95pt;height:18.4pt;mso-wrap-style:none;v-text-anchor:middle" wp14:anchorId="677F00A9">
+              <v:rect id="shape_0" ID="Cuadro de texto 4" path="m0,0l-2147483645,0l-2147483645,-2147483646l0,-2147483646xe" stroked="f" style="position:absolute;margin-left:-177pt;margin-top:30.75pt;width:144pt;height:18.4pt;mso-wrap-style:none;v-text-anchor:middle" wp14:anchorId="677F00A9">
                 <v:fill o:detectmouseclick="t" on="false"/>
                 <v:stroke color="#3465a4" joinstyle="round" endcap="flat"/>
                 <v:textbox>
@@ -558,7 +558,7 @@
                 <wp:positionV relativeFrom="paragraph">
                   <wp:posOffset>123825</wp:posOffset>
                 </wp:positionV>
-                <wp:extent cx="1532255" cy="480695"/>
+                <wp:extent cx="1532890" cy="481330"/>
                 <wp:effectExtent l="0" t="0" r="0" b="0"/>
                 <wp:wrapNone/>
                 <wp:docPr id="5" name="Cuadro de texto 8"/>
@@ -569,7 +569,7 @@
                       <wps:spPr>
                         <a:xfrm>
                           <a:off x="0" y="0"/>
-                          <a:ext cx="1531800" cy="480240"/>
+                          <a:ext cx="1532160" cy="480600"/>
                         </a:xfrm>
                         <a:prstGeom prst="rect">
                           <a:avLst/>
@@ -648,7 +648,7 @@
           </mc:Choice>
           <mc:Fallback>
             <w:pict>
-              <v:rect id="shape_0" ID="Cuadro de texto 8" path="m0,0l-2147483645,0l-2147483645,-2147483646l0,-2147483646xe" stroked="f" style="position:absolute;margin-left:325.4pt;margin-top:9.75pt;width:120.55pt;height:37.75pt;mso-wrap-style:square;v-text-anchor:top" wp14:anchorId="24197FF5">
+              <v:rect id="shape_0" ID="Cuadro de texto 8" path="m0,0l-2147483645,0l-2147483645,-2147483646l0,-2147483646xe" stroked="f" style="position:absolute;margin-left:325.4pt;margin-top:9.75pt;width:120.6pt;height:37.8pt;mso-wrap-style:square;v-text-anchor:top" wp14:anchorId="24197FF5">
                 <v:fill o:detectmouseclick="t" on="false"/>
                 <v:stroke color="#3465a4" joinstyle="round" endcap="flat"/>
                 <v:textbox>
@@ -746,7 +746,7 @@
         <mc:AlternateContent>
           <mc:Choice Requires="wps">
             <w:drawing>
-              <wp:anchor behindDoc="1" distT="0" distB="0" distL="0" distR="0" simplePos="0" locked="0" layoutInCell="0" allowOverlap="1" relativeHeight="16" wp14:anchorId="2C2A100B">
+              <wp:anchor behindDoc="1" distT="0" distB="0" distL="0" distR="0" simplePos="0" locked="0" layoutInCell="0" allowOverlap="1" relativeHeight="20" wp14:anchorId="2C2A100B">
                 <wp:simplePos x="0" y="0"/>
                 <wp:positionH relativeFrom="column">
                   <wp:posOffset>108585</wp:posOffset>
@@ -754,7 +754,7 @@
                 <wp:positionV relativeFrom="paragraph">
                   <wp:posOffset>28575</wp:posOffset>
                 </wp:positionV>
-                <wp:extent cx="5400675" cy="3230245"/>
+                <wp:extent cx="5401310" cy="3230880"/>
                 <wp:effectExtent l="0" t="0" r="0" b="8890"/>
                 <wp:wrapNone/>
                 <wp:docPr id="7" name="Imagen 10" descr="Ubuntu Linux: Que es el Terminal de comandos y Bash en Ubuntu?"/>
@@ -772,7 +772,7 @@
                       <pic:spPr>
                         <a:xfrm>
                           <a:off x="0" y="0"/>
-                          <a:ext cx="5400000" cy="3229560"/>
+                          <a:ext cx="5400720" cy="3230280"/>
                         </a:xfrm>
                         <a:prstGeom prst="rect">
                           <a:avLst/>
@@ -811,7 +811,7 @@
                 <v:path o:extrusionok="f" gradientshapeok="t" o:connecttype="rect"/>
                 <o:lock v:ext="edit" aspectratio="t"/>
               </v:shapetype>
-              <v:shape id="shape_0" ID="Imagen 10" stroked="f" style="position:absolute;margin-left:8.55pt;margin-top:2.25pt;width:425.15pt;height:254.25pt;mso-wrap-style:none;v-text-anchor:middle" wp14:anchorId="2C2A100B" type="shapetype_75">
+              <v:shape id="shape_0" ID="Imagen 10" stroked="f" style="position:absolute;margin-left:8.55pt;margin-top:2.25pt;width:425.2pt;height:254.3pt;mso-wrap-style:none;v-text-anchor:middle" wp14:anchorId="2C2A100B" type="shapetype_75">
                 <v:imagedata r:id="rId2" o:detectmouseclick="t"/>
                 <v:stroke color="#3465a4" joinstyle="round" endcap="flat"/>
                 <w10:wrap type="none"/>
@@ -1070,7 +1070,7 @@
                 <wp:positionV relativeFrom="paragraph">
                   <wp:posOffset>486410</wp:posOffset>
                 </wp:positionV>
-                <wp:extent cx="6811010" cy="1257935"/>
+                <wp:extent cx="6811645" cy="1258570"/>
                 <wp:effectExtent l="0" t="0" r="0" b="0"/>
                 <wp:wrapNone/>
                 <wp:docPr id="8" name="Cuadro de texto 7"/>
@@ -1081,7 +1081,7 @@
                       <wps:spPr>
                         <a:xfrm>
                           <a:off x="0" y="0"/>
-                          <a:ext cx="6810480" cy="1257480"/>
+                          <a:ext cx="6810840" cy="1257840"/>
                         </a:xfrm>
                         <a:prstGeom prst="rect">
                           <a:avLst/>
@@ -1153,7 +1153,7 @@
           </mc:Choice>
           <mc:Fallback>
             <w:pict>
-              <v:rect id="shape_0" ID="Cuadro de texto 7" path="m0,0l-2147483645,0l-2147483645,-2147483646l0,-2147483646xe" stroked="f" style="position:absolute;margin-left:-55.3pt;margin-top:38.3pt;width:536.2pt;height:98.95pt;mso-wrap-style:square;v-text-anchor:top" wp14:anchorId="10314EC1">
+              <v:rect id="shape_0" ID="Cuadro de texto 7" path="m0,0l-2147483645,0l-2147483645,-2147483646l0,-2147483646xe" stroked="f" style="position:absolute;margin-left:-55.3pt;margin-top:38.3pt;width:536.25pt;height:99pt;mso-wrap-style:square;v-text-anchor:top" wp14:anchorId="10314EC1">
                 <v:fill o:detectmouseclick="t" on="false"/>
                 <v:stroke color="#3465a4" joinstyle="round" endcap="flat"/>
                 <v:textbox>
@@ -5527,8 +5527,31 @@
           <w:spacing w:val="0"/>
           <w:sz w:val="21"/>
         </w:rPr>
-        <w:t xml:space="preserve">El </w:t>
-      </w:r>
+        <w:t>El VirtualHost es un método para alojar múltiples nombres de dominio en un solo servidor. Esto permite que un servidor comparta sus recursos, como la memoria y procesador, sin requerir que todos los servicios proporcionados utilicen el mismo nombre de host.</w:t>
+      </w:r>
+    </w:p>
+    <w:p>
+      <w:pPr>
+        <w:pStyle w:val="TextBody"/>
+        <w:spacing w:before="0" w:after="0"/>
+        <w:rPr>
+          <w:color w:val="FF0000"/>
+        </w:rPr>
+      </w:pPr>
+      <w:r>
+        <w:rPr>
+          <w:color w:val="FF0000"/>
+        </w:rPr>
+      </w:r>
+    </w:p>
+    <w:p>
+      <w:pPr>
+        <w:pStyle w:val="TextBody"/>
+        <w:spacing w:before="0" w:after="0"/>
+        <w:rPr>
+          <w:color w:val="FF0000"/>
+        </w:rPr>
+      </w:pPr>
       <w:r>
         <w:rPr>
           <w:rFonts w:ascii="sans-serif" w:hAnsi="sans-serif"/>
@@ -5540,59 +5563,7 @@
           <w:spacing w:val="0"/>
           <w:sz w:val="21"/>
         </w:rPr>
-        <w:t>Vi</w:t>
-      </w:r>
-      <w:r>
-        <w:rPr>
-          <w:rFonts w:ascii="sans-serif" w:hAnsi="sans-serif"/>
-          <w:b w:val="false"/>
-          <w:i w:val="false"/>
-          <w:caps w:val="false"/>
-          <w:smallCaps w:val="false"/>
-          <w:color w:val="202122"/>
-          <w:spacing w:val="0"/>
-          <w:sz w:val="21"/>
-        </w:rPr>
-        <w:t>rtual</w:t>
-      </w:r>
-      <w:r>
-        <w:rPr>
-          <w:rFonts w:ascii="sans-serif" w:hAnsi="sans-serif"/>
-          <w:b w:val="false"/>
-          <w:i w:val="false"/>
-          <w:caps w:val="false"/>
-          <w:smallCaps w:val="false"/>
-          <w:color w:val="202122"/>
-          <w:spacing w:val="0"/>
-          <w:sz w:val="21"/>
-        </w:rPr>
-        <w:t>H</w:t>
-      </w:r>
-      <w:r>
-        <w:rPr>
-          <w:rFonts w:ascii="sans-serif" w:hAnsi="sans-serif"/>
-          <w:b w:val="false"/>
-          <w:i w:val="false"/>
-          <w:caps w:val="false"/>
-          <w:smallCaps w:val="false"/>
-          <w:color w:val="202122"/>
-          <w:spacing w:val="0"/>
-          <w:sz w:val="21"/>
-        </w:rPr>
-        <w:t>ost</w:t>
-      </w:r>
-      <w:r>
-        <w:rPr>
-          <w:rFonts w:ascii="sans-serif" w:hAnsi="sans-serif"/>
-          <w:b w:val="false"/>
-          <w:i w:val="false"/>
-          <w:caps w:val="false"/>
-          <w:smallCaps w:val="false"/>
-          <w:color w:val="202122"/>
-          <w:spacing w:val="0"/>
-          <w:sz w:val="21"/>
-        </w:rPr>
-        <w:t xml:space="preserve"> es un método para alojar múltiples nombres de dominio en un solo servidor. Esto permite que un servidor comparta sus recursos, como la memoria y procesador, sin requerir que todos los servicios proporcionados utilicen el mismo nombre de host.</w:t>
+        <w:t>Una aplicación muy utilizada es el alojamiento web compartido. El precio del alojamiento web compartido es más bajo que el de un servidor web dedicado porque muchos clientes pueden alojarse en un solo servidor. También es muy común que una sola entidad desee utilizar varios nombres en la misma máquina para que los nombres reflejen los servicios ofrecidos en lugar de dónde se alojan esos servicios.</w:t>
       </w:r>
     </w:p>
     <w:p>
@@ -5605,14 +5576,7 @@
       </w:pPr>
       <w:r>
         <w:rPr>
-          <w:rFonts w:ascii="sans-serif" w:hAnsi="sans-serif"/>
-          <w:b w:val="false"/>
-          <w:i w:val="false"/>
-          <w:caps w:val="false"/>
-          <w:smallCaps w:val="false"/>
-          <w:color w:val="202122"/>
-          <w:spacing w:val="0"/>
-          <w:sz w:val="21"/>
+          <w:color w:val="FF0000"/>
         </w:rPr>
       </w:r>
     </w:p>
@@ -5625,17 +5589,8 @@
         </w:rPr>
       </w:pPr>
       <w:r>
-        <w:rPr>
-          <w:rFonts w:ascii="sans-serif" w:hAnsi="sans-serif"/>
-          <w:b w:val="false"/>
-          <w:i w:val="false"/>
-          <w:caps w:val="false"/>
-          <w:smallCaps w:val="false"/>
-          <w:color w:val="202122"/>
-          <w:spacing w:val="0"/>
-          <w:sz w:val="21"/>
-        </w:rPr>
-        <w:t>Una aplicación muy utilizada es el alojamiento web compartido. El precio del alojamiento web compartido es más bajo que el de un servidor web dedicado porque muchos clientes pueden alojarse en un solo servidor. También es muy común que una sola entidad desee utilizar varios nombres en la misma máquina para que los nombres reflejen los servicios ofrecidos en lugar de dónde se alojan esos servicios.</w:t>
+        <w:rPr/>
+        <w:t>Para configuar el VitualHost con Apache primero deberemos abrirlo y selecionar “Explorer”</w:t>
       </w:r>
     </w:p>
     <w:p>
@@ -5647,30 +5602,17 @@
         </w:rPr>
       </w:pPr>
       <w:r>
-        <w:rPr/>
-      </w:r>
-    </w:p>
-    <w:p>
-      <w:pPr>
-        <w:pStyle w:val="TextBody"/>
-        <w:spacing w:before="0" w:after="0"/>
-        <w:rPr>
-          <w:color w:val="FF0000"/>
-        </w:rPr>
-      </w:pPr>
-      <w:r>
-        <w:rPr/>
-        <w:t>Para</w:t>
-      </w:r>
-      <w:r>
+        <w:rPr>
+          <w:color w:val="FF0000"/>
+        </w:rPr>
         <w:drawing>
-          <wp:anchor behindDoc="0" distT="0" distB="0" distL="0" distR="0" simplePos="0" locked="0" layoutInCell="0" allowOverlap="1" relativeHeight="20">
+          <wp:anchor behindDoc="0" distT="0" distB="0" distL="0" distR="0" simplePos="0" locked="0" layoutInCell="0" allowOverlap="1" relativeHeight="16">
             <wp:simplePos x="0" y="0"/>
             <wp:positionH relativeFrom="column">
               <wp:posOffset>64770</wp:posOffset>
             </wp:positionH>
             <wp:positionV relativeFrom="paragraph">
-              <wp:posOffset>228600</wp:posOffset>
+              <wp:posOffset>42545</wp:posOffset>
             </wp:positionV>
             <wp:extent cx="4874260" cy="3205480"/>
             <wp:effectExtent l="0" t="0" r="0" b="0"/>
@@ -5709,10 +5651,6 @@
           </wp:anchor>
         </w:drawing>
       </w:r>
-      <w:r>
-        <w:rPr/>
-        <w:t xml:space="preserve"> configuar el VitualHost con Apache primero deberemos abrirlo y selecionar “Explorer”</w:t>
-      </w:r>
     </w:p>
     <w:p>
       <w:pPr>
@@ -5723,7 +5661,9 @@
         </w:rPr>
       </w:pPr>
       <w:r>
-        <w:rPr/>
+        <w:rPr>
+          <w:color w:val="FF0000"/>
+        </w:rPr>
       </w:r>
     </w:p>
     <w:p>
@@ -5735,7 +5675,9 @@
         </w:rPr>
       </w:pPr>
       <w:r>
-        <w:rPr/>
+        <w:rPr>
+          <w:color w:val="FF0000"/>
+        </w:rPr>
       </w:r>
     </w:p>
     <w:p>
@@ -5747,7 +5689,9 @@
         </w:rPr>
       </w:pPr>
       <w:r>
-        <w:rPr/>
+        <w:rPr>
+          <w:color w:val="FF0000"/>
+        </w:rPr>
       </w:r>
     </w:p>
     <w:p>
@@ -5759,7 +5703,9 @@
         </w:rPr>
       </w:pPr>
       <w:r>
-        <w:rPr/>
+        <w:rPr>
+          <w:color w:val="FF0000"/>
+        </w:rPr>
       </w:r>
     </w:p>
     <w:p>
@@ -5771,7 +5717,9 @@
         </w:rPr>
       </w:pPr>
       <w:r>
-        <w:rPr/>
+        <w:rPr>
+          <w:color w:val="FF0000"/>
+        </w:rPr>
       </w:r>
     </w:p>
     <w:p>
@@ -5783,7 +5731,9 @@
         </w:rPr>
       </w:pPr>
       <w:r>
-        <w:rPr/>
+        <w:rPr>
+          <w:color w:val="FF0000"/>
+        </w:rPr>
       </w:r>
     </w:p>
     <w:p>
@@ -5795,7 +5745,9 @@
         </w:rPr>
       </w:pPr>
       <w:r>
-        <w:rPr/>
+        <w:rPr>
+          <w:color w:val="FF0000"/>
+        </w:rPr>
       </w:r>
     </w:p>
     <w:p>
@@ -5807,7 +5759,9 @@
         </w:rPr>
       </w:pPr>
       <w:r>
-        <w:rPr/>
+        <w:rPr>
+          <w:color w:val="FF0000"/>
+        </w:rPr>
       </w:r>
     </w:p>
     <w:p>
@@ -5819,7 +5773,9 @@
         </w:rPr>
       </w:pPr>
       <w:r>
-        <w:rPr/>
+        <w:rPr>
+          <w:color w:val="FF0000"/>
+        </w:rPr>
       </w:r>
     </w:p>
     <w:p>
@@ -5831,7 +5787,9 @@
         </w:rPr>
       </w:pPr>
       <w:r>
-        <w:rPr/>
+        <w:rPr>
+          <w:color w:val="FF0000"/>
+        </w:rPr>
       </w:r>
     </w:p>
     <w:p>
@@ -5843,7 +5801,9 @@
         </w:rPr>
       </w:pPr>
       <w:r>
-        <w:rPr/>
+        <w:rPr>
+          <w:color w:val="FF0000"/>
+        </w:rPr>
       </w:r>
     </w:p>
     <w:p>
@@ -5855,7 +5815,9 @@
         </w:rPr>
       </w:pPr>
       <w:r>
-        <w:rPr/>
+        <w:rPr>
+          <w:color w:val="FF0000"/>
+        </w:rPr>
       </w:r>
     </w:p>
     <w:p>
@@ -5867,7 +5829,9 @@
         </w:rPr>
       </w:pPr>
       <w:r>
-        <w:rPr/>
+        <w:rPr>
+          <w:color w:val="FF0000"/>
+        </w:rPr>
       </w:r>
     </w:p>
     <w:p>
@@ -5879,7 +5843,9 @@
         </w:rPr>
       </w:pPr>
       <w:r>
-        <w:rPr/>
+        <w:rPr>
+          <w:color w:val="FF0000"/>
+        </w:rPr>
       </w:r>
     </w:p>
     <w:p>
@@ -5891,7 +5857,9 @@
         </w:rPr>
       </w:pPr>
       <w:r>
-        <w:rPr/>
+        <w:rPr>
+          <w:color w:val="FF0000"/>
+        </w:rPr>
       </w:r>
     </w:p>
     <w:p>
@@ -5903,19 +5871,9 @@
         </w:rPr>
       </w:pPr>
       <w:r>
-        <w:rPr/>
-      </w:r>
-    </w:p>
-    <w:p>
-      <w:pPr>
-        <w:pStyle w:val="TextBody"/>
-        <w:spacing w:before="0" w:after="0"/>
-        <w:rPr>
-          <w:color w:val="FF0000"/>
-        </w:rPr>
-      </w:pPr>
-      <w:r>
-        <w:rPr/>
+        <w:rPr>
+          <w:color w:val="FF0000"/>
+        </w:rPr>
       </w:r>
     </w:p>
     <w:p>
@@ -5961,9 +5919,11 @@
         </w:rPr>
       </w:pPr>
       <w:r>
-        <w:rPr/>
+        <w:rPr>
+          <w:color w:val="FF0000"/>
+        </w:rPr>
         <w:drawing>
-          <wp:anchor behindDoc="0" distT="0" distB="0" distL="0" distR="0" simplePos="0" locked="0" layoutInCell="0" allowOverlap="1" relativeHeight="21">
+          <wp:anchor behindDoc="0" distT="0" distB="0" distL="0" distR="0" simplePos="0" locked="0" layoutInCell="0" allowOverlap="1" relativeHeight="17">
             <wp:simplePos x="0" y="0"/>
             <wp:positionH relativeFrom="column">
               <wp:posOffset>125730</wp:posOffset>
@@ -6018,7 +5978,9 @@
         </w:rPr>
       </w:pPr>
       <w:r>
-        <w:rPr/>
+        <w:rPr>
+          <w:color w:val="FF0000"/>
+        </w:rPr>
       </w:r>
     </w:p>
     <w:p>
@@ -6030,7 +5992,9 @@
         </w:rPr>
       </w:pPr>
       <w:r>
-        <w:rPr/>
+        <w:rPr>
+          <w:color w:val="FF0000"/>
+        </w:rPr>
       </w:r>
     </w:p>
     <w:p>
@@ -6042,7 +6006,9 @@
         </w:rPr>
       </w:pPr>
       <w:r>
-        <w:rPr/>
+        <w:rPr>
+          <w:color w:val="FF0000"/>
+        </w:rPr>
       </w:r>
     </w:p>
     <w:p>
@@ -6054,7 +6020,9 @@
         </w:rPr>
       </w:pPr>
       <w:r>
-        <w:rPr/>
+        <w:rPr>
+          <w:color w:val="FF0000"/>
+        </w:rPr>
       </w:r>
     </w:p>
     <w:p>
@@ -6066,7 +6034,9 @@
         </w:rPr>
       </w:pPr>
       <w:r>
-        <w:rPr/>
+        <w:rPr>
+          <w:color w:val="FF0000"/>
+        </w:rPr>
       </w:r>
     </w:p>
     <w:p>
@@ -6078,7 +6048,9 @@
         </w:rPr>
       </w:pPr>
       <w:r>
-        <w:rPr/>
+        <w:rPr>
+          <w:color w:val="FF0000"/>
+        </w:rPr>
       </w:r>
     </w:p>
     <w:p>
@@ -6090,7 +6062,9 @@
         </w:rPr>
       </w:pPr>
       <w:r>
-        <w:rPr/>
+        <w:rPr>
+          <w:color w:val="FF0000"/>
+        </w:rPr>
       </w:r>
     </w:p>
     <w:p>
@@ -6102,7 +6076,9 @@
         </w:rPr>
       </w:pPr>
       <w:r>
-        <w:rPr/>
+        <w:rPr>
+          <w:color w:val="FF0000"/>
+        </w:rPr>
       </w:r>
     </w:p>
     <w:p>
@@ -6114,7 +6090,9 @@
         </w:rPr>
       </w:pPr>
       <w:r>
-        <w:rPr/>
+        <w:rPr>
+          <w:color w:val="FF0000"/>
+        </w:rPr>
       </w:r>
     </w:p>
     <w:p>
@@ -6126,7 +6104,9 @@
         </w:rPr>
       </w:pPr>
       <w:r>
-        <w:rPr/>
+        <w:rPr>
+          <w:color w:val="FF0000"/>
+        </w:rPr>
       </w:r>
     </w:p>
     <w:p>
@@ -6138,7 +6118,9 @@
         </w:rPr>
       </w:pPr>
       <w:r>
-        <w:rPr/>
+        <w:rPr>
+          <w:color w:val="FF0000"/>
+        </w:rPr>
       </w:r>
     </w:p>
     <w:p>
@@ -6150,7 +6132,9 @@
         </w:rPr>
       </w:pPr>
       <w:r>
-        <w:rPr/>
+        <w:rPr>
+          <w:color w:val="FF0000"/>
+        </w:rPr>
       </w:r>
     </w:p>
     <w:p>
@@ -6162,7 +6146,9 @@
         </w:rPr>
       </w:pPr>
       <w:r>
-        <w:rPr/>
+        <w:rPr>
+          <w:color w:val="FF0000"/>
+        </w:rPr>
       </w:r>
     </w:p>
     <w:p>
@@ -6174,7 +6160,9 @@
         </w:rPr>
       </w:pPr>
       <w:r>
-        <w:rPr/>
+        <w:rPr>
+          <w:color w:val="FF0000"/>
+        </w:rPr>
       </w:r>
     </w:p>
     <w:p>
@@ -6186,7 +6174,9 @@
         </w:rPr>
       </w:pPr>
       <w:r>
-        <w:rPr/>
+        <w:rPr>
+          <w:color w:val="FF0000"/>
+        </w:rPr>
       </w:r>
     </w:p>
     <w:p>
@@ -6198,9 +6188,11 @@
         </w:rPr>
       </w:pPr>
       <w:r>
-        <w:rPr/>
+        <w:rPr>
+          <w:color w:val="FF0000"/>
+        </w:rPr>
         <w:drawing>
-          <wp:anchor behindDoc="0" distT="0" distB="0" distL="0" distR="0" simplePos="0" locked="0" layoutInCell="0" allowOverlap="1" relativeHeight="22">
+          <wp:anchor behindDoc="0" distT="0" distB="0" distL="0" distR="0" simplePos="0" locked="0" layoutInCell="0" allowOverlap="1" relativeHeight="18">
             <wp:simplePos x="0" y="0"/>
             <wp:positionH relativeFrom="column">
               <wp:posOffset>125730</wp:posOffset>
@@ -6255,7 +6247,9 @@
         </w:rPr>
       </w:pPr>
       <w:r>
-        <w:rPr/>
+        <w:rPr>
+          <w:color w:val="FF0000"/>
+        </w:rPr>
       </w:r>
     </w:p>
     <w:p>
@@ -6267,7 +6261,9 @@
         </w:rPr>
       </w:pPr>
       <w:r>
-        <w:rPr/>
+        <w:rPr>
+          <w:color w:val="FF0000"/>
+        </w:rPr>
       </w:r>
     </w:p>
     <w:p>
@@ -6279,7 +6275,9 @@
         </w:rPr>
       </w:pPr>
       <w:r>
-        <w:rPr/>
+        <w:rPr>
+          <w:color w:val="FF0000"/>
+        </w:rPr>
       </w:r>
     </w:p>
     <w:p>
@@ -6291,7 +6289,9 @@
         </w:rPr>
       </w:pPr>
       <w:r>
-        <w:rPr/>
+        <w:rPr>
+          <w:color w:val="FF0000"/>
+        </w:rPr>
       </w:r>
     </w:p>
     <w:p>
@@ -6303,7 +6303,9 @@
         </w:rPr>
       </w:pPr>
       <w:r>
-        <w:rPr/>
+        <w:rPr>
+          <w:color w:val="FF0000"/>
+        </w:rPr>
       </w:r>
     </w:p>
     <w:p>
@@ -6315,7 +6317,9 @@
         </w:rPr>
       </w:pPr>
       <w:r>
-        <w:rPr/>
+        <w:rPr>
+          <w:color w:val="FF0000"/>
+        </w:rPr>
       </w:r>
     </w:p>
     <w:p>
@@ -6327,7 +6331,9 @@
         </w:rPr>
       </w:pPr>
       <w:r>
-        <w:rPr/>
+        <w:rPr>
+          <w:color w:val="FF0000"/>
+        </w:rPr>
       </w:r>
     </w:p>
     <w:p>
@@ -6339,7 +6345,9 @@
         </w:rPr>
       </w:pPr>
       <w:r>
-        <w:rPr/>
+        <w:rPr>
+          <w:color w:val="FF0000"/>
+        </w:rPr>
       </w:r>
     </w:p>
     <w:p>
@@ -6351,7 +6359,9 @@
         </w:rPr>
       </w:pPr>
       <w:r>
-        <w:rPr/>
+        <w:rPr>
+          <w:color w:val="FF0000"/>
+        </w:rPr>
       </w:r>
     </w:p>
     <w:p>
@@ -6363,7 +6373,9 @@
         </w:rPr>
       </w:pPr>
       <w:r>
-        <w:rPr/>
+        <w:rPr>
+          <w:color w:val="FF0000"/>
+        </w:rPr>
       </w:r>
     </w:p>
     <w:p>
@@ -6375,7 +6387,9 @@
         </w:rPr>
       </w:pPr>
       <w:r>
-        <w:rPr/>
+        <w:rPr>
+          <w:color w:val="FF0000"/>
+        </w:rPr>
       </w:r>
     </w:p>
     <w:p>
@@ -6387,7 +6401,9 @@
         </w:rPr>
       </w:pPr>
       <w:r>
-        <w:rPr/>
+        <w:rPr>
+          <w:color w:val="FF0000"/>
+        </w:rPr>
       </w:r>
     </w:p>
     <w:p>
@@ -6479,8 +6495,26 @@
           <w:i w:val="false"/>
           <w:iCs w:val="false"/>
         </w:rPr>
-        <w:t>Server</w:t>
-      </w:r>
+        <w:t xml:space="preserve">ServerName: </w:t>
+      </w:r>
+      <w:r>
+        <w:rPr>
+          <w:b w:val="false"/>
+          <w:bCs w:val="false"/>
+          <w:i w:val="false"/>
+          <w:iCs w:val="false"/>
+        </w:rPr>
+        <w:t>El nombre del servidor</w:t>
+      </w:r>
+    </w:p>
+    <w:p>
+      <w:pPr>
+        <w:pStyle w:val="TextBody"/>
+        <w:spacing w:before="0" w:after="0"/>
+        <w:rPr>
+          <w:color w:val="FF0000"/>
+        </w:rPr>
+      </w:pPr>
       <w:r>
         <w:rPr>
           <w:b/>
@@ -6488,16 +6522,7 @@
           <w:i w:val="false"/>
           <w:iCs w:val="false"/>
         </w:rPr>
-        <w:t>Name</w:t>
-      </w:r>
-      <w:r>
-        <w:rPr>
-          <w:b/>
-          <w:bCs/>
-          <w:i w:val="false"/>
-          <w:iCs w:val="false"/>
-        </w:rPr>
-        <w:t xml:space="preserve">: </w:t>
+        <w:t xml:space="preserve">ServerAlias: </w:t>
       </w:r>
       <w:r>
         <w:rPr>
@@ -6506,16 +6531,44 @@
           <w:i w:val="false"/>
           <w:iCs w:val="false"/>
         </w:rPr>
-        <w:t xml:space="preserve">El </w:t>
-      </w:r>
-      <w:r>
-        <w:rPr>
-          <w:b w:val="false"/>
-          <w:bCs w:val="false"/>
+        <w:t>El alias del servidor</w:t>
+      </w:r>
+    </w:p>
+    <w:p>
+      <w:pPr>
+        <w:pStyle w:val="TextBody"/>
+        <w:spacing w:before="0" w:after="0"/>
+        <w:rPr>
+          <w:color w:val="FF0000"/>
+        </w:rPr>
+      </w:pPr>
+      <w:r>
+        <w:rPr>
+          <w:color w:val="FF0000"/>
+        </w:rPr>
+      </w:r>
+    </w:p>
+    <w:p>
+      <w:pPr>
+        <w:pStyle w:val="TextBody"/>
+        <w:spacing w:before="0" w:after="0"/>
+        <w:rPr>
+          <w:color w:val="FF0000"/>
+        </w:rPr>
+      </w:pPr>
+      <w:r>
+        <w:rPr>
           <w:i w:val="false"/>
           <w:iCs w:val="false"/>
         </w:rPr>
-        <w:t>nombre del servidor</w:t>
+        <w:t xml:space="preserve">Cabe recalcar que los “#” sirven como un comentario, o sea que se saltea esa parte, para hacer que funcione hay que quitarlos. </w:t>
+      </w:r>
+      <w:r>
+        <w:rPr>
+          <w:i w:val="false"/>
+          <w:iCs w:val="false"/>
+        </w:rPr>
+        <w:t>Nosotros lo configuramos de esta manera:</w:t>
       </w:r>
     </w:p>
     <w:p>
@@ -6528,66 +6581,10 @@
       </w:pPr>
       <w:r>
         <w:rPr>
-          <w:b/>
-          <w:bCs/>
-          <w:i w:val="false"/>
-          <w:iCs w:val="false"/>
-        </w:rPr>
-        <w:t xml:space="preserve">ServerAlias: </w:t>
-      </w:r>
-      <w:r>
-        <w:rPr>
-          <w:b w:val="false"/>
-          <w:bCs w:val="false"/>
-          <w:i w:val="false"/>
-          <w:iCs w:val="false"/>
-        </w:rPr>
-        <w:t>El alias del servidor</w:t>
-      </w:r>
-    </w:p>
-    <w:p>
-      <w:pPr>
-        <w:pStyle w:val="TextBody"/>
-        <w:spacing w:before="0" w:after="0"/>
-        <w:rPr>
-          <w:color w:val="FF0000"/>
-        </w:rPr>
-      </w:pPr>
-      <w:r>
-        <w:rPr>
-          <w:b/>
-          <w:bCs/>
-        </w:rPr>
-      </w:r>
-    </w:p>
-    <w:p>
-      <w:pPr>
-        <w:pStyle w:val="TextBody"/>
-        <w:spacing w:before="0" w:after="0"/>
-        <w:rPr>
-          <w:color w:val="FF0000"/>
-        </w:rPr>
-      </w:pPr>
-      <w:r>
-        <w:rPr>
-          <w:i w:val="false"/>
-          <w:iCs w:val="false"/>
-        </w:rPr>
-        <w:t>Cabe recalcar que los “#” sirven como un comentario, o sea que se saltea esa parte, para hacer que funcione hay que quitarlos.</w:t>
-      </w:r>
-    </w:p>
-    <w:p>
-      <w:pPr>
-        <w:pStyle w:val="TextBody"/>
-        <w:spacing w:before="0" w:after="0"/>
-        <w:rPr>
-          <w:color w:val="FF0000"/>
-        </w:rPr>
-      </w:pPr>
-      <w:r>
-        <w:rPr/>
+          <w:color w:val="FF0000"/>
+        </w:rPr>
         <w:drawing>
-          <wp:anchor behindDoc="0" distT="0" distB="0" distL="0" distR="0" simplePos="0" locked="0" layoutInCell="0" allowOverlap="1" relativeHeight="23">
+          <wp:anchor behindDoc="0" distT="0" distB="0" distL="0" distR="0" simplePos="0" locked="0" layoutInCell="0" allowOverlap="1" relativeHeight="19">
             <wp:simplePos x="0" y="0"/>
             <wp:positionH relativeFrom="column">
               <wp:posOffset>146050</wp:posOffset>
@@ -6642,7 +6639,9 @@
         </w:rPr>
       </w:pPr>
       <w:r>
-        <w:rPr/>
+        <w:rPr>
+          <w:color w:val="FF0000"/>
+        </w:rPr>
       </w:r>
     </w:p>
     <w:p>
@@ -6654,7 +6653,9 @@
         </w:rPr>
       </w:pPr>
       <w:r>
-        <w:rPr/>
+        <w:rPr>
+          <w:color w:val="FF0000"/>
+        </w:rPr>
       </w:r>
     </w:p>
     <w:p>
@@ -6666,7 +6667,9 @@
         </w:rPr>
       </w:pPr>
       <w:r>
-        <w:rPr/>
+        <w:rPr>
+          <w:color w:val="FF0000"/>
+        </w:rPr>
       </w:r>
     </w:p>
     <w:p>
@@ -6678,7 +6681,9 @@
         </w:rPr>
       </w:pPr>
       <w:r>
-        <w:rPr/>
+        <w:rPr>
+          <w:color w:val="FF0000"/>
+        </w:rPr>
       </w:r>
     </w:p>
     <w:p>
@@ -6690,7 +6695,9 @@
         </w:rPr>
       </w:pPr>
       <w:r>
-        <w:rPr/>
+        <w:rPr>
+          <w:color w:val="FF0000"/>
+        </w:rPr>
       </w:r>
     </w:p>
     <w:p>
@@ -6722,7 +6729,9 @@
         </w:rPr>
       </w:pPr>
       <w:r>
-        <w:rPr/>
+        <w:rPr>
+          <w:color w:val="FF0000"/>
+        </w:rPr>
       </w:r>
     </w:p>
     <w:p>
@@ -6730,25 +6739,33 @@
         <w:pStyle w:val="TextBody"/>
         <w:spacing w:before="0" w:after="0"/>
         <w:rPr>
-          <w:color w:val="FF0000"/>
-        </w:rPr>
-      </w:pPr>
-      <w:r>
-        <w:rPr>
+          <w:rFonts w:ascii="Calibri" w:hAnsi="Calibri"/>
+          <w:sz w:val="24"/>
+          <w:szCs w:val="24"/>
+        </w:rPr>
+      </w:pPr>
+      <w:r>
+        <w:rPr>
+          <w:rFonts w:ascii="Calibri" w:hAnsi="Calibri"/>
           <w:i w:val="false"/>
           <w:iCs w:val="false"/>
+          <w:sz w:val="24"/>
+          <w:szCs w:val="24"/>
           <w:lang w:val="es-ES"/>
         </w:rPr>
         <w:t>El archivo .htaccess es un archivo de configuración para usar en servidores web que ejecutan el software Apache Web Server. Cuando se coloca un archivo .htaccess en un directorio que a su vez se 'carga a través del servidor web Apache', el software del servidor web Apache detecta y ejecuta el archivo .htaccess. Estos archivos .htaccess se pueden usar para modificar la configuración del software del servidor web Apache para habilitar o deshabilitar funciones y características adicionales que el software del servidor web Apache tiene para ofrecer. Estas instalaciones incluyen la funcionalidad básica de redireccionamiento, por ejemplo, si se produce un error de archivo 404 no encontrado, o para funciones más avanzadas, como la protección de contenido con contraseña o la prevención de enlaces activos de imágenes.</w:t>
       </w:r>
       <w:r>
         <w:rPr>
+          <w:rFonts w:ascii="Calibri" w:hAnsi="Calibri"/>
           <w:i w:val="false"/>
           <w:iCs w:val="false"/>
           <w:caps w:val="false"/>
           <w:smallCaps w:val="false"/>
           <w:color w:val="000000"/>
           <w:spacing w:val="0"/>
+          <w:sz w:val="24"/>
+          <w:szCs w:val="24"/>
         </w:rPr>
         <w:t xml:space="preserve"> </w:t>
       </w:r>
@@ -6758,23 +6775,266 @@
         <w:pStyle w:val="TextBody"/>
         <w:spacing w:before="0" w:after="0"/>
         <w:rPr>
-          <w:color w:val="FF0000"/>
-        </w:rPr>
-      </w:pPr>
-      <w:r>
-        <w:rPr/>
+          <w:rFonts w:ascii="Calibri" w:hAnsi="Calibri"/>
+          <w:sz w:val="24"/>
+          <w:szCs w:val="24"/>
+        </w:rPr>
+      </w:pPr>
+      <w:r>
+        <w:rPr>
+          <w:rFonts w:ascii="Calibri" w:hAnsi="Calibri"/>
+          <w:sz w:val="24"/>
+          <w:szCs w:val="24"/>
+        </w:rPr>
       </w:r>
     </w:p>
     <w:p>
       <w:pPr>
         <w:pStyle w:val="TextBody"/>
         <w:spacing w:before="0" w:after="0"/>
-        <w:rPr>
-          <w:color w:val="FF0000"/>
-        </w:rPr>
-      </w:pPr>
-      <w:r>
-        <w:rPr/>
+        <w:rPr/>
+      </w:pPr>
+      <w:r>
+        <w:rPr>
+          <w:rFonts w:ascii="Calibri" w:hAnsi="Calibri"/>
+          <w:i w:val="false"/>
+          <w:iCs w:val="false"/>
+          <w:caps w:val="false"/>
+          <w:smallCaps w:val="false"/>
+          <w:color w:val="000000"/>
+          <w:spacing w:val="0"/>
+          <w:sz w:val="24"/>
+          <w:szCs w:val="24"/>
+        </w:rPr>
+        <w:t xml:space="preserve">Nosotros </w:t>
+      </w:r>
+      <w:r>
+        <w:rPr>
+          <w:rFonts w:ascii="Calibri" w:hAnsi="Calibri"/>
+          <w:i w:val="false"/>
+          <w:iCs w:val="false"/>
+          <w:caps w:val="false"/>
+          <w:smallCaps w:val="false"/>
+          <w:color w:val="000000"/>
+          <w:spacing w:val="0"/>
+          <w:sz w:val="24"/>
+          <w:szCs w:val="24"/>
+        </w:rPr>
+        <w:t>utilizaremos</w:t>
+      </w:r>
+      <w:r>
+        <w:rPr>
+          <w:rFonts w:ascii="Calibri" w:hAnsi="Calibri"/>
+          <w:i w:val="false"/>
+          <w:iCs w:val="false"/>
+          <w:caps w:val="false"/>
+          <w:smallCaps w:val="false"/>
+          <w:color w:val="000000"/>
+          <w:spacing w:val="0"/>
+          <w:sz w:val="24"/>
+          <w:szCs w:val="24"/>
+        </w:rPr>
+        <w:t xml:space="preserve"> </w:t>
+      </w:r>
+      <w:r>
+        <w:rPr>
+          <w:rFonts w:eastAsia="Calibri" w:cs="" w:ascii="Calibri" w:hAnsi="Calibri"/>
+          <w:i w:val="false"/>
+          <w:iCs w:val="false"/>
+          <w:caps w:val="false"/>
+          <w:smallCaps w:val="false"/>
+          <w:color w:val="000000"/>
+          <w:spacing w:val="0"/>
+          <w:kern w:val="0"/>
+          <w:sz w:val="24"/>
+          <w:szCs w:val="24"/>
+          <w:lang w:val="es-ES" w:eastAsia="en-US" w:bidi="ar-SA"/>
+        </w:rPr>
+        <w:t>diversos archivos</w:t>
+      </w:r>
+      <w:r>
+        <w:rPr>
+          <w:rFonts w:ascii="Calibri" w:hAnsi="Calibri"/>
+          <w:i w:val="false"/>
+          <w:iCs w:val="false"/>
+          <w:caps w:val="false"/>
+          <w:smallCaps w:val="false"/>
+          <w:color w:val="000000"/>
+          <w:spacing w:val="0"/>
+          <w:sz w:val="24"/>
+          <w:szCs w:val="24"/>
+        </w:rPr>
+        <w:t xml:space="preserve"> HTACCES, </w:t>
+      </w:r>
+      <w:r>
+        <w:rPr>
+          <w:rFonts w:ascii="Calibri" w:hAnsi="Calibri"/>
+          <w:i w:val="false"/>
+          <w:iCs w:val="false"/>
+          <w:caps w:val="false"/>
+          <w:smallCaps w:val="false"/>
+          <w:color w:val="000000"/>
+          <w:spacing w:val="0"/>
+          <w:sz w:val="24"/>
+          <w:szCs w:val="24"/>
+        </w:rPr>
+        <w:t>esencialmente</w:t>
+      </w:r>
+      <w:r>
+        <w:rPr>
+          <w:rFonts w:ascii="Calibri" w:hAnsi="Calibri"/>
+          <w:i w:val="false"/>
+          <w:iCs w:val="false"/>
+          <w:caps w:val="false"/>
+          <w:smallCaps w:val="false"/>
+          <w:color w:val="000000"/>
+          <w:spacing w:val="0"/>
+          <w:sz w:val="24"/>
+          <w:szCs w:val="24"/>
+        </w:rPr>
+        <w:t xml:space="preserve"> </w:t>
+      </w:r>
+      <w:r>
+        <w:rPr>
+          <w:rFonts w:ascii="Calibri" w:hAnsi="Calibri"/>
+          <w:i w:val="false"/>
+          <w:iCs w:val="false"/>
+          <w:caps w:val="false"/>
+          <w:smallCaps w:val="false"/>
+          <w:color w:val="000000"/>
+          <w:spacing w:val="0"/>
+          <w:sz w:val="24"/>
+          <w:szCs w:val="24"/>
+        </w:rPr>
+        <w:t xml:space="preserve">para </w:t>
+      </w:r>
+      <w:r>
+        <w:rPr>
+          <w:rFonts w:eastAsia="Calibri" w:cs="" w:ascii="Calibri" w:hAnsi="Calibri"/>
+          <w:i w:val="false"/>
+          <w:iCs w:val="false"/>
+          <w:caps w:val="false"/>
+          <w:smallCaps w:val="false"/>
+          <w:color w:val="000000"/>
+          <w:spacing w:val="0"/>
+          <w:kern w:val="0"/>
+          <w:sz w:val="24"/>
+          <w:szCs w:val="24"/>
+          <w:lang w:val="es-ES" w:eastAsia="en-US" w:bidi="ar-SA"/>
+        </w:rPr>
+        <w:t>variar</w:t>
+      </w:r>
+      <w:r>
+        <w:rPr>
+          <w:rFonts w:ascii="Calibri" w:hAnsi="Calibri"/>
+          <w:i w:val="false"/>
+          <w:iCs w:val="false"/>
+          <w:caps w:val="false"/>
+          <w:smallCaps w:val="false"/>
+          <w:color w:val="000000"/>
+          <w:spacing w:val="0"/>
+          <w:sz w:val="24"/>
+          <w:szCs w:val="24"/>
+        </w:rPr>
+        <w:t xml:space="preserve"> el index</w:t>
+      </w:r>
+      <w:r>
+        <w:rPr>
+          <w:rFonts w:ascii="Calibri" w:hAnsi="Calibri"/>
+          <w:i w:val="false"/>
+          <w:iCs w:val="false"/>
+          <w:caps w:val="false"/>
+          <w:smallCaps w:val="false"/>
+          <w:color w:val="000000"/>
+          <w:spacing w:val="0"/>
+          <w:sz w:val="24"/>
+          <w:szCs w:val="24"/>
+        </w:rPr>
+        <w:t xml:space="preserve"> a un </w:t>
+      </w:r>
+      <w:r>
+        <w:rPr>
+          <w:rFonts w:ascii="Calibri" w:hAnsi="Calibri"/>
+          <w:i w:val="false"/>
+          <w:iCs w:val="false"/>
+          <w:caps w:val="false"/>
+          <w:smallCaps w:val="false"/>
+          <w:color w:val="000000"/>
+          <w:spacing w:val="0"/>
+          <w:sz w:val="24"/>
+          <w:szCs w:val="24"/>
+        </w:rPr>
+        <w:t xml:space="preserve">archivo </w:t>
+      </w:r>
+      <w:r>
+        <w:rPr>
+          <w:rFonts w:ascii="Calibri" w:hAnsi="Calibri"/>
+          <w:i w:val="false"/>
+          <w:iCs w:val="false"/>
+          <w:caps w:val="false"/>
+          <w:smallCaps w:val="false"/>
+          <w:color w:val="000000"/>
+          <w:spacing w:val="0"/>
+          <w:sz w:val="24"/>
+          <w:szCs w:val="24"/>
+        </w:rPr>
+        <w:t>especific</w:t>
+      </w:r>
+      <w:r>
+        <w:rPr>
+          <w:rFonts w:ascii="Calibri" w:hAnsi="Calibri"/>
+          <w:i w:val="false"/>
+          <w:iCs w:val="false"/>
+          <w:caps w:val="false"/>
+          <w:smallCaps w:val="false"/>
+          <w:color w:val="000000"/>
+          <w:spacing w:val="0"/>
+          <w:sz w:val="24"/>
+          <w:szCs w:val="24"/>
+        </w:rPr>
+        <w:t>o</w:t>
+      </w:r>
+      <w:r>
+        <w:rPr>
+          <w:rFonts w:ascii="Calibri" w:hAnsi="Calibri"/>
+          <w:i w:val="false"/>
+          <w:iCs w:val="false"/>
+          <w:caps w:val="false"/>
+          <w:smallCaps w:val="false"/>
+          <w:color w:val="000000"/>
+          <w:spacing w:val="0"/>
+          <w:sz w:val="24"/>
+          <w:szCs w:val="24"/>
+        </w:rPr>
+        <w:t xml:space="preserve"> </w:t>
+      </w:r>
+      <w:r>
+        <w:rPr>
+          <w:rFonts w:ascii="Calibri" w:hAnsi="Calibri"/>
+          <w:i w:val="false"/>
+          <w:iCs w:val="false"/>
+          <w:caps w:val="false"/>
+          <w:smallCaps w:val="false"/>
+          <w:color w:val="000000"/>
+          <w:spacing w:val="0"/>
+          <w:sz w:val="24"/>
+          <w:szCs w:val="24"/>
+        </w:rPr>
+        <w:t>en</w:t>
+      </w:r>
+      <w:r>
+        <w:rPr>
+          <w:rFonts w:ascii="Calibri" w:hAnsi="Calibri"/>
+          <w:i w:val="false"/>
+          <w:iCs w:val="false"/>
+          <w:caps w:val="false"/>
+          <w:smallCaps w:val="false"/>
+          <w:color w:val="000000"/>
+          <w:spacing w:val="0"/>
+          <w:sz w:val="24"/>
+          <w:szCs w:val="24"/>
+        </w:rPr>
+        <w:t xml:space="preserve"> cada una de las diferentes carpetas en el proyecto:</w:t>
       </w:r>
     </w:p>
     <w:p>
@@ -6782,11 +7042,17 @@
         <w:pStyle w:val="TextBody"/>
         <w:spacing w:before="0" w:after="0"/>
         <w:rPr>
-          <w:color w:val="FF0000"/>
-        </w:rPr>
-      </w:pPr>
-      <w:r>
-        <w:rPr/>
+          <w:rFonts w:ascii="Calibri" w:hAnsi="Calibri"/>
+          <w:sz w:val="24"/>
+          <w:szCs w:val="24"/>
+        </w:rPr>
+      </w:pPr>
+      <w:r>
+        <w:rPr>
+          <w:rFonts w:ascii="Calibri" w:hAnsi="Calibri"/>
+          <w:sz w:val="24"/>
+          <w:szCs w:val="24"/>
+        </w:rPr>
       </w:r>
     </w:p>
     <w:p>
@@ -6794,11 +7060,257 @@
         <w:pStyle w:val="TextBody"/>
         <w:spacing w:before="0" w:after="0"/>
         <w:rPr>
-          <w:color w:val="FF0000"/>
-        </w:rPr>
-      </w:pPr>
-      <w:r>
-        <w:rPr/>
+          <w:rFonts w:ascii="Calibri" w:hAnsi="Calibri"/>
+          <w:sz w:val="24"/>
+          <w:szCs w:val="24"/>
+        </w:rPr>
+      </w:pPr>
+      <w:r>
+        <w:rPr>
+          <w:rFonts w:ascii="Calibri" w:hAnsi="Calibri"/>
+          <w:i w:val="false"/>
+          <w:iCs w:val="false"/>
+          <w:caps w:val="false"/>
+          <w:smallCaps w:val="false"/>
+          <w:color w:val="000000"/>
+          <w:spacing w:val="0"/>
+          <w:sz w:val="24"/>
+          <w:szCs w:val="24"/>
+        </w:rPr>
+        <w:t>P</w:t>
+      </w:r>
+      <w:r>
+        <w:rPr>
+          <w:rFonts w:ascii="Calibri" w:hAnsi="Calibri"/>
+          <w:i w:val="false"/>
+          <w:iCs w:val="false"/>
+          <w:caps w:val="false"/>
+          <w:smallCaps w:val="false"/>
+          <w:color w:val="000000"/>
+          <w:spacing w:val="0"/>
+          <w:sz w:val="24"/>
+          <w:szCs w:val="24"/>
+        </w:rPr>
+        <w:t>ara el index utilizaremos ErrorDocument para redirigir a la directorio especificado del error.</w:t>
+      </w:r>
+    </w:p>
+    <w:p>
+      <w:pPr>
+        <w:pStyle w:val="PreformattedText"/>
+        <w:spacing w:before="0" w:after="0"/>
+        <w:rPr>
+          <w:rFonts w:ascii="Calibri" w:hAnsi="Calibri"/>
+          <w:sz w:val="24"/>
+          <w:szCs w:val="24"/>
+        </w:rPr>
+      </w:pPr>
+      <w:r>
+        <w:rPr>
+          <w:rFonts w:ascii="Calibri" w:hAnsi="Calibri"/>
+          <w:i w:val="false"/>
+          <w:iCs w:val="false"/>
+          <w:caps w:val="false"/>
+          <w:smallCaps w:val="false"/>
+          <w:color w:val="000000"/>
+          <w:spacing w:val="0"/>
+          <w:sz w:val="24"/>
+          <w:szCs w:val="24"/>
+        </w:rPr>
+        <w:t xml:space="preserve">ErrorDocument 404 error/404.php </w:t>
+      </w:r>
+      <w:r>
+        <w:rPr>
+          <w:rFonts w:ascii="Calibri" w:hAnsi="Calibri"/>
+          <w:i w:val="false"/>
+          <w:iCs w:val="false"/>
+          <w:caps w:val="false"/>
+          <w:smallCaps w:val="false"/>
+          <w:color w:val="000000"/>
+          <w:spacing w:val="0"/>
+          <w:sz w:val="24"/>
+          <w:szCs w:val="24"/>
+        </w:rPr>
+        <w:t xml:space="preserve">y </w:t>
+      </w:r>
+      <w:r>
+        <w:rPr>
+          <w:rFonts w:ascii="Calibri" w:hAnsi="Calibri"/>
+          <w:i w:val="false"/>
+          <w:iCs w:val="false"/>
+          <w:caps w:val="false"/>
+          <w:smallCaps w:val="false"/>
+          <w:color w:val="000000"/>
+          <w:spacing w:val="0"/>
+          <w:sz w:val="24"/>
+          <w:szCs w:val="24"/>
+        </w:rPr>
+        <w:t>ErrorDocument 404 ../error/404.php</w:t>
+      </w:r>
+    </w:p>
+    <w:p>
+      <w:pPr>
+        <w:pStyle w:val="PreformattedText"/>
+        <w:spacing w:before="0" w:after="0"/>
+        <w:rPr>
+          <w:rFonts w:ascii="Calibri" w:hAnsi="Calibri"/>
+          <w:sz w:val="24"/>
+          <w:szCs w:val="24"/>
+        </w:rPr>
+      </w:pPr>
+      <w:r>
+        <w:rPr>
+          <w:rFonts w:ascii="Calibri" w:hAnsi="Calibri"/>
+          <w:i w:val="false"/>
+          <w:iCs w:val="false"/>
+          <w:caps w:val="false"/>
+          <w:smallCaps w:val="false"/>
+          <w:color w:val="000000"/>
+          <w:spacing w:val="0"/>
+          <w:sz w:val="24"/>
+          <w:szCs w:val="24"/>
+        </w:rPr>
+        <w:t xml:space="preserve">ErrorDocument 403 error/403.php </w:t>
+      </w:r>
+      <w:r>
+        <w:rPr>
+          <w:rFonts w:ascii="Calibri" w:hAnsi="Calibri"/>
+          <w:i w:val="false"/>
+          <w:iCs w:val="false"/>
+          <w:caps w:val="false"/>
+          <w:smallCaps w:val="false"/>
+          <w:color w:val="000000"/>
+          <w:spacing w:val="0"/>
+          <w:sz w:val="24"/>
+          <w:szCs w:val="24"/>
+        </w:rPr>
+        <w:t xml:space="preserve">y </w:t>
+      </w:r>
+      <w:r>
+        <w:rPr>
+          <w:rFonts w:ascii="Calibri" w:hAnsi="Calibri"/>
+          <w:i w:val="false"/>
+          <w:iCs w:val="false"/>
+          <w:caps w:val="false"/>
+          <w:smallCaps w:val="false"/>
+          <w:color w:val="000000"/>
+          <w:spacing w:val="0"/>
+          <w:sz w:val="24"/>
+          <w:szCs w:val="24"/>
+        </w:rPr>
+        <w:t>ErrorDocument 40</w:t>
+      </w:r>
+      <w:r>
+        <w:rPr>
+          <w:rFonts w:ascii="Calibri" w:hAnsi="Calibri"/>
+          <w:i w:val="false"/>
+          <w:iCs w:val="false"/>
+          <w:caps w:val="false"/>
+          <w:smallCaps w:val="false"/>
+          <w:color w:val="000000"/>
+          <w:spacing w:val="0"/>
+          <w:sz w:val="24"/>
+          <w:szCs w:val="24"/>
+        </w:rPr>
+        <w:t>3</w:t>
+      </w:r>
+      <w:r>
+        <w:rPr>
+          <w:rFonts w:ascii="Calibri" w:hAnsi="Calibri"/>
+          <w:i w:val="false"/>
+          <w:iCs w:val="false"/>
+          <w:caps w:val="false"/>
+          <w:smallCaps w:val="false"/>
+          <w:color w:val="000000"/>
+          <w:spacing w:val="0"/>
+          <w:sz w:val="24"/>
+          <w:szCs w:val="24"/>
+        </w:rPr>
+        <w:t xml:space="preserve"> ../error/40</w:t>
+      </w:r>
+      <w:r>
+        <w:rPr>
+          <w:rFonts w:ascii="Calibri" w:hAnsi="Calibri"/>
+          <w:i w:val="false"/>
+          <w:iCs w:val="false"/>
+          <w:caps w:val="false"/>
+          <w:smallCaps w:val="false"/>
+          <w:color w:val="000000"/>
+          <w:spacing w:val="0"/>
+          <w:sz w:val="24"/>
+          <w:szCs w:val="24"/>
+        </w:rPr>
+        <w:t>3</w:t>
+      </w:r>
+      <w:r>
+        <w:rPr>
+          <w:rFonts w:ascii="Calibri" w:hAnsi="Calibri"/>
+          <w:i w:val="false"/>
+          <w:iCs w:val="false"/>
+          <w:caps w:val="false"/>
+          <w:smallCaps w:val="false"/>
+          <w:color w:val="000000"/>
+          <w:spacing w:val="0"/>
+          <w:sz w:val="24"/>
+          <w:szCs w:val="24"/>
+        </w:rPr>
+        <w:t>.php</w:t>
+      </w:r>
+    </w:p>
+    <w:p>
+      <w:pPr>
+        <w:pStyle w:val="PreformattedText"/>
+        <w:spacing w:before="0" w:after="0"/>
+        <w:rPr>
+          <w:color w:val="FF0000"/>
+        </w:rPr>
+      </w:pPr>
+      <w:r>
+        <w:rPr/>
+        <w:drawing>
+          <wp:anchor behindDoc="0" distT="0" distB="0" distL="0" distR="0" simplePos="0" locked="0" layoutInCell="0" allowOverlap="1" relativeHeight="24">
+            <wp:simplePos x="0" y="0"/>
+            <wp:positionH relativeFrom="column">
+              <wp:posOffset>-50800</wp:posOffset>
+            </wp:positionH>
+            <wp:positionV relativeFrom="paragraph">
+              <wp:posOffset>11430</wp:posOffset>
+            </wp:positionV>
+            <wp:extent cx="3823970" cy="2997835"/>
+            <wp:effectExtent l="0" t="0" r="0" b="0"/>
+            <wp:wrapSquare wrapText="largest"/>
+            <wp:docPr id="23" name="Image5" descr=""/>
+            <wp:cNvGraphicFramePr>
+              <a:graphicFrameLocks xmlns:a="http://schemas.openxmlformats.org/drawingml/2006/main" noChangeAspect="1"/>
+            </wp:cNvGraphicFramePr>
+            <a:graphic xmlns:a="http://schemas.openxmlformats.org/drawingml/2006/main">
+              <a:graphicData uri="http://schemas.openxmlformats.org/drawingml/2006/picture">
+                <pic:pic xmlns:pic="http://schemas.openxmlformats.org/drawingml/2006/picture">
+                  <pic:nvPicPr>
+                    <pic:cNvPr id="23" name="Image5" descr=""/>
+                    <pic:cNvPicPr>
+                      <a:picLocks noChangeAspect="1" noChangeArrowheads="1"/>
+                    </pic:cNvPicPr>
+                  </pic:nvPicPr>
+                  <pic:blipFill>
+                    <a:blip r:embed="rId16"/>
+                    <a:stretch>
+                      <a:fillRect/>
+                    </a:stretch>
+                  </pic:blipFill>
+                  <pic:spPr bwMode="auto">
+                    <a:xfrm>
+                      <a:off x="0" y="0"/>
+                      <a:ext cx="3823970" cy="2997835"/>
+                    </a:xfrm>
+                    <a:prstGeom prst="rect">
+                      <a:avLst/>
+                    </a:prstGeom>
+                  </pic:spPr>
+                </pic:pic>
+              </a:graphicData>
+            </a:graphic>
+          </wp:anchor>
+        </w:drawing>
       </w:r>
     </w:p>
     <w:p>
@@ -6807,10 +7319,16 @@
         <w:spacing w:before="0" w:after="0"/>
         <w:rPr>
           <w:color w:val="FF0000"/>
-        </w:rPr>
-      </w:pPr>
-      <w:r>
-        <w:rPr/>
+          <w:sz w:val="16"/>
+          <w:szCs w:val="16"/>
+        </w:rPr>
+      </w:pPr>
+      <w:r>
+        <w:rPr>
+          <w:color w:val="FF0000"/>
+          <w:sz w:val="16"/>
+          <w:szCs w:val="16"/>
+        </w:rPr>
       </w:r>
     </w:p>
     <w:p>
@@ -6822,7 +7340,9 @@
         </w:rPr>
       </w:pPr>
       <w:r>
-        <w:rPr/>
+        <w:rPr>
+          <w:color w:val="FF0000"/>
+        </w:rPr>
       </w:r>
     </w:p>
     <w:p>
@@ -6834,7 +7354,9 @@
         </w:rPr>
       </w:pPr>
       <w:r>
-        <w:rPr/>
+        <w:rPr>
+          <w:color w:val="FF0000"/>
+        </w:rPr>
       </w:r>
     </w:p>
     <w:p>
@@ -6846,7 +7368,9 @@
         </w:rPr>
       </w:pPr>
       <w:r>
-        <w:rPr/>
+        <w:rPr>
+          <w:color w:val="FF0000"/>
+        </w:rPr>
       </w:r>
     </w:p>
     <w:p>
@@ -6858,7 +7382,9 @@
         </w:rPr>
       </w:pPr>
       <w:r>
-        <w:rPr/>
+        <w:rPr>
+          <w:color w:val="FF0000"/>
+        </w:rPr>
       </w:r>
     </w:p>
     <w:p>
@@ -6883,6 +7409,1403 @@
       </w:pPr>
       <w:r>
         <w:rPr/>
+      </w:r>
+    </w:p>
+    <w:p>
+      <w:pPr>
+        <w:pStyle w:val="TextBody"/>
+        <w:spacing w:before="0" w:after="0"/>
+        <w:rPr>
+          <w:color w:val="FF0000"/>
+        </w:rPr>
+      </w:pPr>
+      <w:r>
+        <w:rPr/>
+      </w:r>
+    </w:p>
+    <w:p>
+      <w:pPr>
+        <w:pStyle w:val="TextBody"/>
+        <w:spacing w:before="0" w:after="0"/>
+        <w:rPr>
+          <w:color w:val="FF0000"/>
+        </w:rPr>
+      </w:pPr>
+      <w:r>
+        <w:rPr/>
+      </w:r>
+    </w:p>
+    <w:p>
+      <w:pPr>
+        <w:pStyle w:val="TextBody"/>
+        <w:spacing w:before="0" w:after="0"/>
+        <w:rPr>
+          <w:color w:val="FF0000"/>
+        </w:rPr>
+      </w:pPr>
+      <w:r>
+        <w:rPr/>
+      </w:r>
+    </w:p>
+    <w:p>
+      <w:pPr>
+        <w:pStyle w:val="TextBody"/>
+        <w:spacing w:before="0" w:after="0"/>
+        <w:rPr>
+          <w:color w:val="FF0000"/>
+        </w:rPr>
+      </w:pPr>
+      <w:r>
+        <w:rPr/>
+      </w:r>
+    </w:p>
+    <w:p>
+      <w:pPr>
+        <w:pStyle w:val="TextBody"/>
+        <w:spacing w:before="0" w:after="0"/>
+        <w:rPr>
+          <w:color w:val="FF0000"/>
+        </w:rPr>
+      </w:pPr>
+      <w:r>
+        <w:rPr/>
+      </w:r>
+    </w:p>
+    <w:p>
+      <w:pPr>
+        <w:pStyle w:val="TextBody"/>
+        <w:spacing w:before="0" w:after="0"/>
+        <w:rPr>
+          <w:color w:val="FF0000"/>
+        </w:rPr>
+      </w:pPr>
+      <w:r>
+        <w:rPr/>
+      </w:r>
+    </w:p>
+    <w:p>
+      <w:pPr>
+        <w:pStyle w:val="TextBody"/>
+        <w:spacing w:before="0" w:after="0"/>
+        <w:rPr>
+          <w:color w:val="FF0000"/>
+        </w:rPr>
+      </w:pPr>
+      <w:r>
+        <w:rPr/>
+      </w:r>
+    </w:p>
+    <w:p>
+      <w:pPr>
+        <w:pStyle w:val="TextBody"/>
+        <w:spacing w:before="0" w:after="0"/>
+        <w:rPr>
+          <w:color w:val="FF0000"/>
+        </w:rPr>
+      </w:pPr>
+      <w:r>
+        <w:rPr/>
+      </w:r>
+    </w:p>
+    <w:p>
+      <w:pPr>
+        <w:pStyle w:val="PreformattedText"/>
+        <w:spacing w:before="0" w:after="0"/>
+        <w:rPr>
+          <w:rFonts w:ascii="Calibri" w:hAnsi="Calibri"/>
+          <w:sz w:val="24"/>
+          <w:szCs w:val="24"/>
+        </w:rPr>
+      </w:pPr>
+      <w:r>
+        <w:rPr>
+          <w:rFonts w:ascii="Calibri" w:hAnsi="Calibri"/>
+          <w:i w:val="false"/>
+          <w:iCs w:val="false"/>
+          <w:caps w:val="false"/>
+          <w:smallCaps w:val="false"/>
+          <w:color w:val="000000"/>
+          <w:spacing w:val="0"/>
+          <w:sz w:val="24"/>
+          <w:szCs w:val="24"/>
+        </w:rPr>
+        <w:t>M</w:t>
+      </w:r>
+      <w:r>
+        <w:rPr>
+          <w:rFonts w:ascii="Calibri" w:hAnsi="Calibri"/>
+          <w:i w:val="false"/>
+          <w:iCs w:val="false"/>
+          <w:caps w:val="false"/>
+          <w:smallCaps w:val="false"/>
+          <w:color w:val="000000"/>
+          <w:spacing w:val="0"/>
+          <w:sz w:val="24"/>
+          <w:szCs w:val="24"/>
+        </w:rPr>
+        <w:t xml:space="preserve">ientras que para las siguientes  capretas utilizaremos </w:t>
+      </w:r>
+      <w:r>
+        <w:rPr>
+          <w:rFonts w:ascii="Calibri" w:hAnsi="Calibri"/>
+          <w:i w:val="false"/>
+          <w:iCs w:val="false"/>
+          <w:caps w:val="false"/>
+          <w:smallCaps w:val="false"/>
+          <w:color w:val="000000"/>
+          <w:spacing w:val="0"/>
+          <w:sz w:val="24"/>
+          <w:szCs w:val="24"/>
+        </w:rPr>
+        <w:t xml:space="preserve">DirectoryIndex: </w:t>
+      </w:r>
+      <w:r>
+        <w:rPr>
+          <w:rFonts w:ascii="Calibri" w:hAnsi="Calibri"/>
+          <w:i w:val="false"/>
+          <w:iCs w:val="false"/>
+          <w:caps w:val="false"/>
+          <w:smallCaps w:val="false"/>
+          <w:color w:val="000000"/>
+          <w:spacing w:val="0"/>
+          <w:sz w:val="24"/>
+          <w:szCs w:val="24"/>
+        </w:rPr>
+        <w:t xml:space="preserve">#En admin será </w:t>
+      </w:r>
+      <w:r>
+        <w:rPr>
+          <w:rFonts w:ascii="Calibri" w:hAnsi="Calibri"/>
+          <w:i w:val="false"/>
+          <w:iCs w:val="false"/>
+          <w:caps w:val="false"/>
+          <w:smallCaps w:val="false"/>
+          <w:color w:val="000000"/>
+          <w:spacing w:val="0"/>
+          <w:sz w:val="24"/>
+          <w:szCs w:val="24"/>
+        </w:rPr>
+        <w:t xml:space="preserve">DirectoryIndex </w:t>
+      </w:r>
+      <w:r>
+        <w:rPr>
+          <w:rFonts w:ascii="Calibri" w:hAnsi="Calibri"/>
+          <w:i w:val="false"/>
+          <w:iCs w:val="false"/>
+          <w:caps w:val="false"/>
+          <w:smallCaps w:val="false"/>
+          <w:color w:val="000000"/>
+          <w:spacing w:val="0"/>
+          <w:sz w:val="24"/>
+          <w:szCs w:val="24"/>
+        </w:rPr>
+        <w:t>addmem.php</w:t>
+      </w:r>
+    </w:p>
+    <w:p>
+      <w:pPr>
+        <w:pStyle w:val="PreformattedText"/>
+        <w:spacing w:before="0" w:after="0"/>
+        <w:rPr>
+          <w:rFonts w:ascii="Calibri" w:hAnsi="Calibri"/>
+          <w:sz w:val="24"/>
+          <w:szCs w:val="24"/>
+        </w:rPr>
+      </w:pPr>
+      <w:r>
+        <w:rPr>
+          <w:rFonts w:ascii="Calibri" w:hAnsi="Calibri"/>
+          <w:i w:val="false"/>
+          <w:iCs w:val="false"/>
+          <w:caps w:val="false"/>
+          <w:smallCaps w:val="false"/>
+          <w:color w:val="000000"/>
+          <w:spacing w:val="0"/>
+          <w:sz w:val="24"/>
+          <w:szCs w:val="24"/>
+        </w:rPr>
+        <w:t xml:space="preserve">                </w:t>
+      </w:r>
+      <w:r>
+        <w:rPr>
+          <w:rFonts w:ascii="Calibri" w:hAnsi="Calibri"/>
+          <w:i w:val="false"/>
+          <w:iCs w:val="false"/>
+          <w:caps w:val="false"/>
+          <w:smallCaps w:val="false"/>
+          <w:color w:val="000000"/>
+          <w:spacing w:val="0"/>
+          <w:sz w:val="24"/>
+          <w:szCs w:val="24"/>
+        </w:rPr>
+        <w:t xml:space="preserve">#En </w:t>
+      </w:r>
+      <w:r>
+        <w:rPr>
+          <w:rFonts w:eastAsia="Liberation Mono" w:cs="Liberation Mono" w:ascii="Calibri" w:hAnsi="Calibri"/>
+          <w:i w:val="false"/>
+          <w:iCs w:val="false"/>
+          <w:caps w:val="false"/>
+          <w:smallCaps w:val="false"/>
+          <w:color w:val="000000"/>
+          <w:spacing w:val="0"/>
+          <w:kern w:val="0"/>
+          <w:sz w:val="24"/>
+          <w:szCs w:val="24"/>
+          <w:lang w:val="es-ES" w:eastAsia="en-US" w:bidi="ar-SA"/>
+        </w:rPr>
+        <w:t>course</w:t>
+      </w:r>
+      <w:r>
+        <w:rPr>
+          <w:rFonts w:ascii="Calibri" w:hAnsi="Calibri"/>
+          <w:i w:val="false"/>
+          <w:iCs w:val="false"/>
+          <w:caps w:val="false"/>
+          <w:smallCaps w:val="false"/>
+          <w:color w:val="000000"/>
+          <w:spacing w:val="0"/>
+          <w:sz w:val="24"/>
+          <w:szCs w:val="24"/>
+        </w:rPr>
+        <w:t xml:space="preserve"> será </w:t>
+      </w:r>
+      <w:r>
+        <w:rPr>
+          <w:rFonts w:ascii="Calibri" w:hAnsi="Calibri"/>
+          <w:i w:val="false"/>
+          <w:iCs w:val="false"/>
+          <w:caps w:val="false"/>
+          <w:smallCaps w:val="false"/>
+          <w:color w:val="000000"/>
+          <w:spacing w:val="0"/>
+          <w:sz w:val="24"/>
+          <w:szCs w:val="24"/>
+        </w:rPr>
+        <w:t xml:space="preserve">DirectoryIndex </w:t>
+      </w:r>
+      <w:r>
+        <w:rPr>
+          <w:rFonts w:eastAsia="Liberation Mono" w:cs="Liberation Mono" w:ascii="Calibri" w:hAnsi="Calibri"/>
+          <w:i w:val="false"/>
+          <w:iCs w:val="false"/>
+          <w:caps w:val="false"/>
+          <w:smallCaps w:val="false"/>
+          <w:color w:val="000000"/>
+          <w:spacing w:val="0"/>
+          <w:kern w:val="0"/>
+          <w:sz w:val="24"/>
+          <w:szCs w:val="24"/>
+          <w:lang w:val="es-ES" w:eastAsia="en-US" w:bidi="ar-SA"/>
+        </w:rPr>
+        <w:t>fb</w:t>
+      </w:r>
+      <w:r>
+        <w:rPr>
+          <w:rFonts w:ascii="Calibri" w:hAnsi="Calibri"/>
+          <w:i w:val="false"/>
+          <w:iCs w:val="false"/>
+          <w:caps w:val="false"/>
+          <w:smallCaps w:val="false"/>
+          <w:color w:val="000000"/>
+          <w:spacing w:val="0"/>
+          <w:sz w:val="24"/>
+          <w:szCs w:val="24"/>
+        </w:rPr>
+        <w:t>.php</w:t>
+      </w:r>
+    </w:p>
+    <w:p>
+      <w:pPr>
+        <w:pStyle w:val="PreformattedText"/>
+        <w:spacing w:before="0" w:after="0"/>
+        <w:rPr>
+          <w:rFonts w:ascii="Calibri" w:hAnsi="Calibri"/>
+          <w:sz w:val="24"/>
+          <w:szCs w:val="24"/>
+        </w:rPr>
+      </w:pPr>
+      <w:r>
+        <w:rPr>
+          <w:rFonts w:ascii="Calibri" w:hAnsi="Calibri"/>
+          <w:i w:val="false"/>
+          <w:iCs w:val="false"/>
+          <w:caps w:val="false"/>
+          <w:smallCaps w:val="false"/>
+          <w:color w:val="000000"/>
+          <w:spacing w:val="0"/>
+          <w:sz w:val="24"/>
+          <w:szCs w:val="24"/>
+        </w:rPr>
+        <w:t xml:space="preserve">                </w:t>
+      </w:r>
+      <w:r>
+        <w:rPr>
+          <w:rFonts w:ascii="Calibri" w:hAnsi="Calibri"/>
+          <w:i w:val="false"/>
+          <w:iCs w:val="false"/>
+          <w:caps w:val="false"/>
+          <w:smallCaps w:val="false"/>
+          <w:color w:val="000000"/>
+          <w:spacing w:val="0"/>
+          <w:sz w:val="24"/>
+          <w:szCs w:val="24"/>
+        </w:rPr>
+        <w:t xml:space="preserve">#En error será </w:t>
+      </w:r>
+      <w:r>
+        <w:rPr>
+          <w:rFonts w:ascii="Calibri" w:hAnsi="Calibri"/>
+          <w:i w:val="false"/>
+          <w:iCs w:val="false"/>
+          <w:caps w:val="false"/>
+          <w:smallCaps w:val="false"/>
+          <w:color w:val="000000"/>
+          <w:spacing w:val="0"/>
+          <w:sz w:val="24"/>
+          <w:szCs w:val="24"/>
+        </w:rPr>
+        <w:t xml:space="preserve">DirectoryIndex </w:t>
+      </w:r>
+      <w:r>
+        <w:rPr>
+          <w:rFonts w:ascii="Calibri" w:hAnsi="Calibri"/>
+          <w:i w:val="false"/>
+          <w:iCs w:val="false"/>
+          <w:caps w:val="false"/>
+          <w:smallCaps w:val="false"/>
+          <w:color w:val="000000"/>
+          <w:spacing w:val="0"/>
+          <w:sz w:val="24"/>
+          <w:szCs w:val="24"/>
+        </w:rPr>
+        <w:t>403.php</w:t>
+      </w:r>
+    </w:p>
+    <w:p>
+      <w:pPr>
+        <w:pStyle w:val="PreformattedText"/>
+        <w:spacing w:before="0" w:after="0"/>
+        <w:rPr>
+          <w:rFonts w:ascii="Calibri" w:hAnsi="Calibri"/>
+          <w:sz w:val="24"/>
+          <w:szCs w:val="24"/>
+        </w:rPr>
+      </w:pPr>
+      <w:r>
+        <w:rPr>
+          <w:rFonts w:ascii="Calibri" w:hAnsi="Calibri"/>
+          <w:sz w:val="24"/>
+          <w:szCs w:val="24"/>
+        </w:rPr>
+      </w:r>
+    </w:p>
+    <w:p>
+      <w:pPr>
+        <w:pStyle w:val="PreformattedText"/>
+        <w:spacing w:before="0" w:after="0"/>
+        <w:rPr>
+          <w:sz w:val="24"/>
+          <w:szCs w:val="24"/>
+        </w:rPr>
+      </w:pPr>
+      <w:r>
+        <w:rPr>
+          <w:rFonts w:ascii="Calibri" w:hAnsi="Calibri"/>
+          <w:sz w:val="24"/>
+        </w:rPr>
+      </w:r>
+    </w:p>
+    <w:p>
+      <w:pPr>
+        <w:pStyle w:val="PreformattedText"/>
+        <w:spacing w:before="0" w:after="0"/>
+        <w:rPr>
+          <w:rFonts w:ascii="Calibri" w:hAnsi="Calibri"/>
+          <w:sz w:val="24"/>
+        </w:rPr>
+      </w:pPr>
+      <w:r>
+        <w:rPr>
+          <w:rFonts w:eastAsia="Liberation Mono" w:cs="Liberation Mono" w:ascii="Calibri" w:hAnsi="Calibri" w:asciiTheme="minorHAnsi" w:hAnsiTheme="minorHAnsi"/>
+          <w:color w:val="auto"/>
+          <w:kern w:val="0"/>
+          <w:sz w:val="24"/>
+          <w:szCs w:val="24"/>
+          <w:lang w:val="es-ES" w:eastAsia="en-US" w:bidi="ar-SA"/>
+        </w:rPr>
+        <w:t>Igualmente</w:t>
+      </w:r>
+      <w:r>
+        <w:rPr>
+          <w:rFonts w:ascii="Calibri" w:hAnsi="Calibri"/>
+          <w:sz w:val="24"/>
+          <w:szCs w:val="24"/>
+        </w:rPr>
+        <w:t xml:space="preserve"> añadiremos </w:t>
+      </w:r>
+      <w:r>
+        <w:rPr>
+          <w:rFonts w:ascii="Calibri" w:hAnsi="Calibri"/>
+          <w:sz w:val="24"/>
+          <w:szCs w:val="24"/>
+        </w:rPr>
+        <w:t xml:space="preserve">lo </w:t>
+      </w:r>
+      <w:r>
+        <w:rPr>
+          <w:rFonts w:ascii="Calibri" w:hAnsi="Calibri"/>
+          <w:sz w:val="24"/>
+          <w:szCs w:val="24"/>
+        </w:rPr>
+        <w:t xml:space="preserve">siguiente </w:t>
+      </w:r>
+      <w:r>
+        <w:rPr>
+          <w:rFonts w:ascii="Calibri" w:hAnsi="Calibri"/>
+          <w:sz w:val="24"/>
+          <w:szCs w:val="24"/>
+        </w:rPr>
+        <w:t>ya que</w:t>
+      </w:r>
+      <w:r>
+        <w:rPr>
+          <w:rFonts w:ascii="Calibri" w:hAnsi="Calibri"/>
+          <w:sz w:val="24"/>
+          <w:szCs w:val="24"/>
+        </w:rPr>
+        <w:t xml:space="preserve"> creemos que el trafico proveniente de Rusia es excesivo, por tanto esto podria ser un ataque DDoS.</w:t>
+      </w:r>
+    </w:p>
+    <w:p>
+      <w:pPr>
+        <w:pStyle w:val="PreformattedText"/>
+        <w:spacing w:before="0" w:after="0"/>
+        <w:rPr>
+          <w:sz w:val="24"/>
+          <w:szCs w:val="24"/>
+        </w:rPr>
+      </w:pPr>
+      <w:r>
+        <w:rPr>
+          <w:rFonts w:ascii="Calibri" w:hAnsi="Calibri"/>
+          <w:sz w:val="24"/>
+        </w:rPr>
+      </w:r>
+    </w:p>
+    <w:p>
+      <w:pPr>
+        <w:pStyle w:val="PreformattedText"/>
+        <w:spacing w:before="0" w:after="0"/>
+        <w:rPr>
+          <w:rFonts w:ascii="Calibri" w:hAnsi="Calibri"/>
+          <w:sz w:val="24"/>
+        </w:rPr>
+      </w:pPr>
+      <w:r>
+        <w:rPr>
+          <w:rFonts w:ascii="inherit" w:hAnsi="inherit"/>
+          <w:b w:val="false"/>
+          <w:i w:val="false"/>
+          <w:caps w:val="false"/>
+          <w:smallCaps w:val="false"/>
+          <w:color w:val="000000"/>
+          <w:spacing w:val="0"/>
+          <w:sz w:val="18"/>
+        </w:rPr>
+        <w:t>Order Deny</w:t>
+      </w:r>
+      <w:r>
+        <w:rPr>
+          <w:rFonts w:ascii="inherit" w:hAnsi="inherit"/>
+          <w:b w:val="false"/>
+          <w:i w:val="false"/>
+          <w:caps w:val="false"/>
+          <w:smallCaps w:val="false"/>
+          <w:color w:val="000000"/>
+          <w:spacing w:val="0"/>
+          <w:sz w:val="18"/>
+        </w:rPr>
+        <w:t>, allow</w:t>
+      </w:r>
+    </w:p>
+    <w:p>
+      <w:pPr>
+        <w:pStyle w:val="Normal"/>
+        <w:widowControl/>
+        <w:spacing w:before="0" w:after="0"/>
+        <w:ind w:left="0" w:right="0" w:hanging="0"/>
+        <w:jc w:val="left"/>
+        <w:rPr>
+          <w:rFonts w:ascii="Source Code Pro;Liberation Mono;Courier New;Courier;monospace" w:hAnsi="Source Code Pro;Liberation Mono;Courier New;Courier;monospace"/>
+          <w:b w:val="false"/>
+          <w:i w:val="false"/>
+          <w:caps w:val="false"/>
+          <w:smallCaps w:val="false"/>
+          <w:color w:val="AAAAAA"/>
+          <w:spacing w:val="0"/>
+          <w:sz w:val="18"/>
+          <w:bdr w:val="single" w:sz="24" w:space="8" w:color="52CE52"/>
+          <w:shd w:fill="F8F8F8" w:val="clear"/>
+        </w:rPr>
+      </w:pPr>
+      <w:r>
+        <w:rPr>
+          <w:rFonts w:ascii="inherit" w:hAnsi="inherit"/>
+          <w:b w:val="false"/>
+          <w:i w:val="false"/>
+          <w:caps w:val="false"/>
+          <w:smallCaps w:val="false"/>
+          <w:color w:val="000000"/>
+          <w:spacing w:val="0"/>
+          <w:sz w:val="18"/>
+          <w:shd w:fill="F8F8F8" w:val="clear"/>
+        </w:rPr>
+        <w:t>deny from 2.60.0.0/19</w:t>
+      </w:r>
+    </w:p>
+    <w:p>
+      <w:pPr>
+        <w:pStyle w:val="Normal"/>
+        <w:widowControl/>
+        <w:spacing w:before="0" w:after="0"/>
+        <w:ind w:left="0" w:right="0" w:hanging="0"/>
+        <w:jc w:val="left"/>
+        <w:rPr>
+          <w:rFonts w:ascii="Source Code Pro;Liberation Mono;Courier New;Courier;monospace" w:hAnsi="Source Code Pro;Liberation Mono;Courier New;Courier;monospace"/>
+          <w:b w:val="false"/>
+          <w:i w:val="false"/>
+          <w:caps w:val="false"/>
+          <w:smallCaps w:val="false"/>
+          <w:color w:val="AAAAAA"/>
+          <w:spacing w:val="0"/>
+          <w:sz w:val="18"/>
+          <w:bdr w:val="single" w:sz="24" w:space="8" w:color="52CE52"/>
+          <w:shd w:fill="F8F8F8" w:val="clear"/>
+        </w:rPr>
+      </w:pPr>
+      <w:r>
+        <w:rPr>
+          <w:rFonts w:ascii="inherit" w:hAnsi="inherit"/>
+          <w:b w:val="false"/>
+          <w:i w:val="false"/>
+          <w:caps w:val="false"/>
+          <w:smallCaps w:val="false"/>
+          <w:color w:val="000000"/>
+          <w:spacing w:val="0"/>
+          <w:sz w:val="18"/>
+          <w:shd w:fill="F8F8F8" w:val="clear"/>
+        </w:rPr>
+        <w:t>deny from 2.60.32.0/19</w:t>
+      </w:r>
+    </w:p>
+    <w:p>
+      <w:pPr>
+        <w:pStyle w:val="Normal"/>
+        <w:widowControl/>
+        <w:spacing w:before="0" w:after="0"/>
+        <w:ind w:left="0" w:right="0" w:hanging="0"/>
+        <w:jc w:val="left"/>
+        <w:rPr>
+          <w:rFonts w:ascii="Source Code Pro;Liberation Mono;Courier New;Courier;monospace" w:hAnsi="Source Code Pro;Liberation Mono;Courier New;Courier;monospace"/>
+          <w:b w:val="false"/>
+          <w:i w:val="false"/>
+          <w:caps w:val="false"/>
+          <w:smallCaps w:val="false"/>
+          <w:color w:val="AAAAAA"/>
+          <w:spacing w:val="0"/>
+          <w:sz w:val="18"/>
+          <w:bdr w:val="single" w:sz="24" w:space="8" w:color="52CE52"/>
+          <w:shd w:fill="F8F8F8" w:val="clear"/>
+        </w:rPr>
+      </w:pPr>
+      <w:r>
+        <w:rPr>
+          <w:rFonts w:ascii="inherit" w:hAnsi="inherit"/>
+          <w:b w:val="false"/>
+          <w:i w:val="false"/>
+          <w:caps w:val="false"/>
+          <w:smallCaps w:val="false"/>
+          <w:color w:val="000000"/>
+          <w:spacing w:val="0"/>
+          <w:sz w:val="18"/>
+          <w:shd w:fill="F8F8F8" w:val="clear"/>
+        </w:rPr>
+        <w:t>deny from 2.60.64.0/19</w:t>
+      </w:r>
+    </w:p>
+    <w:p>
+      <w:pPr>
+        <w:pStyle w:val="Normal"/>
+        <w:widowControl/>
+        <w:spacing w:before="0" w:after="0"/>
+        <w:ind w:left="0" w:right="0" w:hanging="0"/>
+        <w:jc w:val="left"/>
+        <w:rPr>
+          <w:rFonts w:ascii="Source Code Pro;Liberation Mono;Courier New;Courier;monospace" w:hAnsi="Source Code Pro;Liberation Mono;Courier New;Courier;monospace"/>
+          <w:b w:val="false"/>
+          <w:i w:val="false"/>
+          <w:caps w:val="false"/>
+          <w:smallCaps w:val="false"/>
+          <w:color w:val="AAAAAA"/>
+          <w:spacing w:val="0"/>
+          <w:sz w:val="18"/>
+          <w:bdr w:val="single" w:sz="24" w:space="8" w:color="52CE52"/>
+          <w:shd w:fill="F8F8F8" w:val="clear"/>
+        </w:rPr>
+      </w:pPr>
+      <w:r>
+        <w:rPr>
+          <w:rFonts w:ascii="inherit" w:hAnsi="inherit"/>
+          <w:b w:val="false"/>
+          <w:i w:val="false"/>
+          <w:caps w:val="false"/>
+          <w:smallCaps w:val="false"/>
+          <w:color w:val="000000"/>
+          <w:spacing w:val="0"/>
+          <w:sz w:val="18"/>
+          <w:shd w:fill="F8F8F8" w:val="clear"/>
+        </w:rPr>
+        <w:t>deny from 2.60.96.0/19</w:t>
+      </w:r>
+    </w:p>
+    <w:p>
+      <w:pPr>
+        <w:pStyle w:val="Normal"/>
+        <w:widowControl/>
+        <w:spacing w:before="0" w:after="0"/>
+        <w:ind w:left="0" w:right="0" w:hanging="0"/>
+        <w:jc w:val="left"/>
+        <w:rPr>
+          <w:rFonts w:ascii="Source Code Pro;Liberation Mono;Courier New;Courier;monospace" w:hAnsi="Source Code Pro;Liberation Mono;Courier New;Courier;monospace"/>
+          <w:b w:val="false"/>
+          <w:i w:val="false"/>
+          <w:caps w:val="false"/>
+          <w:smallCaps w:val="false"/>
+          <w:color w:val="AAAAAA"/>
+          <w:spacing w:val="0"/>
+          <w:sz w:val="18"/>
+          <w:bdr w:val="single" w:sz="24" w:space="8" w:color="52CE52"/>
+          <w:shd w:fill="F8F8F8" w:val="clear"/>
+        </w:rPr>
+      </w:pPr>
+      <w:r>
+        <w:rPr>
+          <w:rFonts w:ascii="inherit" w:hAnsi="inherit"/>
+          <w:b w:val="false"/>
+          <w:i w:val="false"/>
+          <w:caps w:val="false"/>
+          <w:smallCaps w:val="false"/>
+          <w:color w:val="000000"/>
+          <w:spacing w:val="0"/>
+          <w:sz w:val="18"/>
+          <w:shd w:fill="F8F8F8" w:val="clear"/>
+        </w:rPr>
+        <w:t>deny from 2.60.128.0/19</w:t>
+      </w:r>
+    </w:p>
+    <w:p>
+      <w:pPr>
+        <w:pStyle w:val="Normal"/>
+        <w:widowControl/>
+        <w:spacing w:before="0" w:after="0"/>
+        <w:ind w:left="0" w:right="0" w:hanging="0"/>
+        <w:jc w:val="left"/>
+        <w:rPr>
+          <w:rFonts w:ascii="Source Code Pro;Liberation Mono;Courier New;Courier;monospace" w:hAnsi="Source Code Pro;Liberation Mono;Courier New;Courier;monospace"/>
+          <w:b w:val="false"/>
+          <w:i w:val="false"/>
+          <w:caps w:val="false"/>
+          <w:smallCaps w:val="false"/>
+          <w:color w:val="AAAAAA"/>
+          <w:spacing w:val="0"/>
+          <w:sz w:val="18"/>
+          <w:bdr w:val="single" w:sz="24" w:space="8" w:color="52CE52"/>
+          <w:shd w:fill="F8F8F8" w:val="clear"/>
+        </w:rPr>
+      </w:pPr>
+      <w:r>
+        <w:rPr>
+          <w:rFonts w:ascii="inherit" w:hAnsi="inherit"/>
+          <w:b w:val="false"/>
+          <w:i w:val="false"/>
+          <w:caps w:val="false"/>
+          <w:smallCaps w:val="false"/>
+          <w:color w:val="000000"/>
+          <w:spacing w:val="0"/>
+          <w:sz w:val="18"/>
+          <w:shd w:fill="F8F8F8" w:val="clear"/>
+        </w:rPr>
+        <w:t>deny from 2.60.160.0/19</w:t>
+      </w:r>
+    </w:p>
+    <w:p>
+      <w:pPr>
+        <w:pStyle w:val="Normal"/>
+        <w:widowControl/>
+        <w:spacing w:before="0" w:after="0"/>
+        <w:ind w:left="0" w:right="0" w:hanging="0"/>
+        <w:jc w:val="left"/>
+        <w:rPr>
+          <w:rFonts w:ascii="Source Code Pro;Liberation Mono;Courier New;Courier;monospace" w:hAnsi="Source Code Pro;Liberation Mono;Courier New;Courier;monospace"/>
+          <w:b w:val="false"/>
+          <w:i w:val="false"/>
+          <w:caps w:val="false"/>
+          <w:smallCaps w:val="false"/>
+          <w:color w:val="AAAAAA"/>
+          <w:spacing w:val="0"/>
+          <w:sz w:val="18"/>
+          <w:bdr w:val="single" w:sz="24" w:space="8" w:color="52CE52"/>
+          <w:shd w:fill="F8F8F8" w:val="clear"/>
+        </w:rPr>
+      </w:pPr>
+      <w:r>
+        <w:rPr>
+          <w:rFonts w:ascii="inherit" w:hAnsi="inherit"/>
+          <w:b w:val="false"/>
+          <w:i w:val="false"/>
+          <w:caps w:val="false"/>
+          <w:smallCaps w:val="false"/>
+          <w:color w:val="000000"/>
+          <w:spacing w:val="0"/>
+          <w:sz w:val="18"/>
+          <w:shd w:fill="F8F8F8" w:val="clear"/>
+        </w:rPr>
+        <w:t>deny from 2.60.192.0/18</w:t>
+      </w:r>
+    </w:p>
+    <w:p>
+      <w:pPr>
+        <w:pStyle w:val="Normal"/>
+        <w:widowControl/>
+        <w:spacing w:before="0" w:after="0"/>
+        <w:ind w:left="0" w:right="0" w:hanging="0"/>
+        <w:jc w:val="left"/>
+        <w:rPr>
+          <w:rFonts w:ascii="Source Code Pro;Liberation Mono;Courier New;Courier;monospace" w:hAnsi="Source Code Pro;Liberation Mono;Courier New;Courier;monospace"/>
+          <w:b w:val="false"/>
+          <w:i w:val="false"/>
+          <w:caps w:val="false"/>
+          <w:smallCaps w:val="false"/>
+          <w:color w:val="AAAAAA"/>
+          <w:spacing w:val="0"/>
+          <w:sz w:val="18"/>
+          <w:bdr w:val="single" w:sz="24" w:space="8" w:color="52CE52"/>
+          <w:shd w:fill="F8F8F8" w:val="clear"/>
+        </w:rPr>
+      </w:pPr>
+      <w:r>
+        <w:rPr>
+          <w:rFonts w:ascii="inherit" w:hAnsi="inherit"/>
+          <w:b w:val="false"/>
+          <w:i w:val="false"/>
+          <w:caps w:val="false"/>
+          <w:smallCaps w:val="false"/>
+          <w:color w:val="000000"/>
+          <w:spacing w:val="0"/>
+          <w:sz w:val="18"/>
+          <w:shd w:fill="F8F8F8" w:val="clear"/>
+        </w:rPr>
+        <w:t>deny from 2.61.0.0/19</w:t>
+      </w:r>
+    </w:p>
+    <w:p>
+      <w:pPr>
+        <w:pStyle w:val="Normal"/>
+        <w:widowControl/>
+        <w:spacing w:before="0" w:after="0"/>
+        <w:ind w:left="0" w:right="0" w:hanging="0"/>
+        <w:jc w:val="left"/>
+        <w:rPr>
+          <w:rFonts w:ascii="Source Code Pro;Liberation Mono;Courier New;Courier;monospace" w:hAnsi="Source Code Pro;Liberation Mono;Courier New;Courier;monospace"/>
+          <w:b w:val="false"/>
+          <w:i w:val="false"/>
+          <w:caps w:val="false"/>
+          <w:smallCaps w:val="false"/>
+          <w:color w:val="AAAAAA"/>
+          <w:spacing w:val="0"/>
+          <w:sz w:val="18"/>
+          <w:bdr w:val="single" w:sz="24" w:space="8" w:color="52CE52"/>
+          <w:shd w:fill="F8F8F8" w:val="clear"/>
+        </w:rPr>
+      </w:pPr>
+      <w:r>
+        <w:rPr>
+          <w:rFonts w:ascii="inherit" w:hAnsi="inherit"/>
+          <w:b w:val="false"/>
+          <w:i w:val="false"/>
+          <w:caps w:val="false"/>
+          <w:smallCaps w:val="false"/>
+          <w:color w:val="000000"/>
+          <w:spacing w:val="0"/>
+          <w:sz w:val="18"/>
+          <w:shd w:fill="F8F8F8" w:val="clear"/>
+        </w:rPr>
+        <w:t>deny from 2.61.32.0/19</w:t>
+      </w:r>
+    </w:p>
+    <w:p>
+      <w:pPr>
+        <w:pStyle w:val="Normal"/>
+        <w:widowControl/>
+        <w:spacing w:before="0" w:after="0"/>
+        <w:ind w:left="0" w:right="0" w:hanging="0"/>
+        <w:jc w:val="left"/>
+        <w:rPr>
+          <w:rFonts w:ascii="Source Code Pro;Liberation Mono;Courier New;Courier;monospace" w:hAnsi="Source Code Pro;Liberation Mono;Courier New;Courier;monospace"/>
+          <w:b w:val="false"/>
+          <w:i w:val="false"/>
+          <w:caps w:val="false"/>
+          <w:smallCaps w:val="false"/>
+          <w:color w:val="AAAAAA"/>
+          <w:spacing w:val="0"/>
+          <w:sz w:val="18"/>
+          <w:bdr w:val="single" w:sz="24" w:space="8" w:color="52CE52"/>
+          <w:shd w:fill="F8F8F8" w:val="clear"/>
+        </w:rPr>
+      </w:pPr>
+      <w:r>
+        <w:rPr>
+          <w:rFonts w:ascii="inherit" w:hAnsi="inherit"/>
+          <w:b w:val="false"/>
+          <w:i w:val="false"/>
+          <w:caps w:val="false"/>
+          <w:smallCaps w:val="false"/>
+          <w:color w:val="000000"/>
+          <w:spacing w:val="0"/>
+          <w:sz w:val="18"/>
+          <w:shd w:fill="F8F8F8" w:val="clear"/>
+        </w:rPr>
+        <w:t>deny from 2.61.64.0/19</w:t>
+      </w:r>
+    </w:p>
+    <w:p>
+      <w:pPr>
+        <w:pStyle w:val="Normal"/>
+        <w:widowControl/>
+        <w:spacing w:before="0" w:after="0"/>
+        <w:ind w:left="0" w:right="0" w:hanging="0"/>
+        <w:jc w:val="left"/>
+        <w:rPr>
+          <w:rFonts w:ascii="Source Code Pro;Liberation Mono;Courier New;Courier;monospace" w:hAnsi="Source Code Pro;Liberation Mono;Courier New;Courier;monospace"/>
+          <w:b w:val="false"/>
+          <w:i w:val="false"/>
+          <w:caps w:val="false"/>
+          <w:smallCaps w:val="false"/>
+          <w:color w:val="AAAAAA"/>
+          <w:spacing w:val="0"/>
+          <w:sz w:val="18"/>
+          <w:bdr w:val="single" w:sz="24" w:space="8" w:color="52CE52"/>
+          <w:shd w:fill="F8F8F8" w:val="clear"/>
+        </w:rPr>
+      </w:pPr>
+      <w:r>
+        <w:rPr>
+          <w:rFonts w:ascii="inherit" w:hAnsi="inherit"/>
+          <w:b w:val="false"/>
+          <w:i w:val="false"/>
+          <w:caps w:val="false"/>
+          <w:smallCaps w:val="false"/>
+          <w:color w:val="000000"/>
+          <w:spacing w:val="0"/>
+          <w:sz w:val="18"/>
+          <w:shd w:fill="F8F8F8" w:val="clear"/>
+        </w:rPr>
+        <w:t>deny from 2.61.96.0/20</w:t>
+      </w:r>
+    </w:p>
+    <w:p>
+      <w:pPr>
+        <w:pStyle w:val="Normal"/>
+        <w:widowControl/>
+        <w:spacing w:before="0" w:after="0"/>
+        <w:ind w:left="0" w:right="0" w:hanging="0"/>
+        <w:jc w:val="left"/>
+        <w:rPr>
+          <w:rFonts w:ascii="Source Code Pro;Liberation Mono;Courier New;Courier;monospace" w:hAnsi="Source Code Pro;Liberation Mono;Courier New;Courier;monospace"/>
+          <w:b w:val="false"/>
+          <w:i w:val="false"/>
+          <w:caps w:val="false"/>
+          <w:smallCaps w:val="false"/>
+          <w:color w:val="AAAAAA"/>
+          <w:spacing w:val="0"/>
+          <w:sz w:val="18"/>
+          <w:bdr w:val="single" w:sz="24" w:space="8" w:color="52CE52"/>
+          <w:shd w:fill="F8F8F8" w:val="clear"/>
+        </w:rPr>
+      </w:pPr>
+      <w:r>
+        <w:rPr>
+          <w:rFonts w:ascii="inherit" w:hAnsi="inherit"/>
+          <w:b w:val="false"/>
+          <w:i w:val="false"/>
+          <w:caps w:val="false"/>
+          <w:smallCaps w:val="false"/>
+          <w:color w:val="000000"/>
+          <w:spacing w:val="0"/>
+          <w:sz w:val="18"/>
+          <w:shd w:fill="F8F8F8" w:val="clear"/>
+        </w:rPr>
+        <w:t>deny from 2.61.112.0/21</w:t>
+      </w:r>
+    </w:p>
+    <w:p>
+      <w:pPr>
+        <w:pStyle w:val="Normal"/>
+        <w:widowControl/>
+        <w:spacing w:before="0" w:after="0"/>
+        <w:ind w:left="0" w:right="0" w:hanging="0"/>
+        <w:jc w:val="left"/>
+        <w:rPr>
+          <w:rFonts w:ascii="Source Code Pro;Liberation Mono;Courier New;Courier;monospace" w:hAnsi="Source Code Pro;Liberation Mono;Courier New;Courier;monospace"/>
+          <w:b w:val="false"/>
+          <w:i w:val="false"/>
+          <w:caps w:val="false"/>
+          <w:smallCaps w:val="false"/>
+          <w:color w:val="AAAAAA"/>
+          <w:spacing w:val="0"/>
+          <w:sz w:val="18"/>
+          <w:bdr w:val="single" w:sz="24" w:space="8" w:color="52CE52"/>
+          <w:shd w:fill="F8F8F8" w:val="clear"/>
+        </w:rPr>
+      </w:pPr>
+      <w:r>
+        <w:rPr>
+          <w:rFonts w:ascii="inherit" w:hAnsi="inherit"/>
+          <w:b w:val="false"/>
+          <w:i w:val="false"/>
+          <w:caps w:val="false"/>
+          <w:smallCaps w:val="false"/>
+          <w:color w:val="000000"/>
+          <w:spacing w:val="0"/>
+          <w:sz w:val="18"/>
+          <w:shd w:fill="F8F8F8" w:val="clear"/>
+        </w:rPr>
+        <w:t>deny from 2.61.120.0/21</w:t>
+      </w:r>
+    </w:p>
+    <w:p>
+      <w:pPr>
+        <w:pStyle w:val="Normal"/>
+        <w:widowControl/>
+        <w:spacing w:before="0" w:after="0"/>
+        <w:ind w:left="0" w:right="0" w:hanging="0"/>
+        <w:jc w:val="left"/>
+        <w:rPr>
+          <w:rFonts w:ascii="Source Code Pro;Liberation Mono;Courier New;Courier;monospace" w:hAnsi="Source Code Pro;Liberation Mono;Courier New;Courier;monospace"/>
+          <w:b w:val="false"/>
+          <w:i w:val="false"/>
+          <w:caps w:val="false"/>
+          <w:smallCaps w:val="false"/>
+          <w:color w:val="AAAAAA"/>
+          <w:spacing w:val="0"/>
+          <w:sz w:val="18"/>
+          <w:bdr w:val="single" w:sz="24" w:space="8" w:color="52CE52"/>
+          <w:shd w:fill="F8F8F8" w:val="clear"/>
+        </w:rPr>
+      </w:pPr>
+      <w:r>
+        <w:rPr>
+          <w:rFonts w:ascii="inherit" w:hAnsi="inherit"/>
+          <w:b w:val="false"/>
+          <w:i w:val="false"/>
+          <w:caps w:val="false"/>
+          <w:smallCaps w:val="false"/>
+          <w:color w:val="000000"/>
+          <w:spacing w:val="0"/>
+          <w:sz w:val="18"/>
+          <w:shd w:fill="F8F8F8" w:val="clear"/>
+        </w:rPr>
+        <w:t>deny from 2.61.128.0/19</w:t>
+      </w:r>
+    </w:p>
+    <w:p>
+      <w:pPr>
+        <w:pStyle w:val="Normal"/>
+        <w:widowControl/>
+        <w:spacing w:before="0" w:after="0"/>
+        <w:ind w:left="0" w:right="0" w:hanging="0"/>
+        <w:jc w:val="left"/>
+        <w:rPr>
+          <w:rFonts w:ascii="Source Code Pro;Liberation Mono;Courier New;Courier;monospace" w:hAnsi="Source Code Pro;Liberation Mono;Courier New;Courier;monospace"/>
+          <w:b w:val="false"/>
+          <w:i w:val="false"/>
+          <w:caps w:val="false"/>
+          <w:smallCaps w:val="false"/>
+          <w:color w:val="AAAAAA"/>
+          <w:spacing w:val="0"/>
+          <w:sz w:val="18"/>
+          <w:bdr w:val="single" w:sz="24" w:space="8" w:color="52CE52"/>
+          <w:shd w:fill="F8F8F8" w:val="clear"/>
+        </w:rPr>
+      </w:pPr>
+      <w:r>
+        <w:rPr>
+          <w:rFonts w:ascii="inherit" w:hAnsi="inherit"/>
+          <w:b w:val="false"/>
+          <w:i w:val="false"/>
+          <w:caps w:val="false"/>
+          <w:smallCaps w:val="false"/>
+          <w:color w:val="000000"/>
+          <w:spacing w:val="0"/>
+          <w:sz w:val="18"/>
+          <w:shd w:fill="F8F8F8" w:val="clear"/>
+        </w:rPr>
+        <w:t>deny from 2.61.160.0/19</w:t>
+      </w:r>
+    </w:p>
+    <w:p>
+      <w:pPr>
+        <w:pStyle w:val="Normal"/>
+        <w:widowControl/>
+        <w:spacing w:before="0" w:after="0"/>
+        <w:ind w:left="0" w:right="0" w:hanging="0"/>
+        <w:jc w:val="left"/>
+        <w:rPr>
+          <w:rFonts w:ascii="Source Code Pro;Liberation Mono;Courier New;Courier;monospace" w:hAnsi="Source Code Pro;Liberation Mono;Courier New;Courier;monospace"/>
+          <w:b w:val="false"/>
+          <w:i w:val="false"/>
+          <w:caps w:val="false"/>
+          <w:smallCaps w:val="false"/>
+          <w:color w:val="AAAAAA"/>
+          <w:spacing w:val="0"/>
+          <w:sz w:val="18"/>
+          <w:bdr w:val="single" w:sz="24" w:space="8" w:color="52CE52"/>
+          <w:shd w:fill="F8F8F8" w:val="clear"/>
+        </w:rPr>
+      </w:pPr>
+      <w:r>
+        <w:rPr>
+          <w:rFonts w:ascii="inherit" w:hAnsi="inherit"/>
+          <w:b w:val="false"/>
+          <w:i w:val="false"/>
+          <w:caps w:val="false"/>
+          <w:smallCaps w:val="false"/>
+          <w:color w:val="000000"/>
+          <w:spacing w:val="0"/>
+          <w:sz w:val="18"/>
+          <w:shd w:fill="F8F8F8" w:val="clear"/>
+        </w:rPr>
+        <w:t>deny from 2.61.192.0/18</w:t>
+      </w:r>
+    </w:p>
+    <w:p>
+      <w:pPr>
+        <w:pStyle w:val="Normal"/>
+        <w:widowControl/>
+        <w:spacing w:before="0" w:after="0"/>
+        <w:ind w:left="0" w:right="0" w:hanging="0"/>
+        <w:jc w:val="left"/>
+        <w:rPr>
+          <w:rFonts w:ascii="Source Code Pro;Liberation Mono;Courier New;Courier;monospace" w:hAnsi="Source Code Pro;Liberation Mono;Courier New;Courier;monospace"/>
+          <w:b w:val="false"/>
+          <w:i w:val="false"/>
+          <w:caps w:val="false"/>
+          <w:smallCaps w:val="false"/>
+          <w:color w:val="AAAAAA"/>
+          <w:spacing w:val="0"/>
+          <w:sz w:val="18"/>
+          <w:bdr w:val="single" w:sz="24" w:space="8" w:color="52CE52"/>
+          <w:shd w:fill="F8F8F8" w:val="clear"/>
+        </w:rPr>
+      </w:pPr>
+      <w:r>
+        <w:rPr>
+          <w:rFonts w:ascii="inherit" w:hAnsi="inherit"/>
+          <w:b w:val="false"/>
+          <w:i w:val="false"/>
+          <w:caps w:val="false"/>
+          <w:smallCaps w:val="false"/>
+          <w:color w:val="000000"/>
+          <w:spacing w:val="0"/>
+          <w:sz w:val="18"/>
+          <w:shd w:fill="F8F8F8" w:val="clear"/>
+        </w:rPr>
+        <w:t>deny from 2.62.0.0/19</w:t>
+      </w:r>
+    </w:p>
+    <w:p>
+      <w:pPr>
+        <w:pStyle w:val="Normal"/>
+        <w:widowControl/>
+        <w:spacing w:before="0" w:after="0"/>
+        <w:ind w:left="0" w:right="0" w:hanging="0"/>
+        <w:jc w:val="left"/>
+        <w:rPr>
+          <w:rFonts w:ascii="Source Code Pro;Liberation Mono;Courier New;Courier;monospace" w:hAnsi="Source Code Pro;Liberation Mono;Courier New;Courier;monospace"/>
+          <w:b w:val="false"/>
+          <w:i w:val="false"/>
+          <w:caps w:val="false"/>
+          <w:smallCaps w:val="false"/>
+          <w:color w:val="AAAAAA"/>
+          <w:spacing w:val="0"/>
+          <w:sz w:val="18"/>
+          <w:bdr w:val="single" w:sz="24" w:space="8" w:color="52CE52"/>
+          <w:shd w:fill="F8F8F8" w:val="clear"/>
+        </w:rPr>
+      </w:pPr>
+      <w:r>
+        <w:rPr>
+          <w:rFonts w:ascii="inherit" w:hAnsi="inherit"/>
+          <w:b w:val="false"/>
+          <w:i w:val="false"/>
+          <w:caps w:val="false"/>
+          <w:smallCaps w:val="false"/>
+          <w:color w:val="000000"/>
+          <w:spacing w:val="0"/>
+          <w:sz w:val="18"/>
+          <w:shd w:fill="F8F8F8" w:val="clear"/>
+        </w:rPr>
+        <w:t>deny from 2.62.32.0/20</w:t>
+      </w:r>
+    </w:p>
+    <w:p>
+      <w:pPr>
+        <w:pStyle w:val="Normal"/>
+        <w:widowControl/>
+        <w:spacing w:before="0" w:after="0"/>
+        <w:ind w:left="0" w:right="0" w:hanging="0"/>
+        <w:jc w:val="left"/>
+        <w:rPr>
+          <w:rFonts w:ascii="Source Code Pro;Liberation Mono;Courier New;Courier;monospace" w:hAnsi="Source Code Pro;Liberation Mono;Courier New;Courier;monospace"/>
+          <w:b w:val="false"/>
+          <w:i w:val="false"/>
+          <w:caps w:val="false"/>
+          <w:smallCaps w:val="false"/>
+          <w:color w:val="AAAAAA"/>
+          <w:spacing w:val="0"/>
+          <w:sz w:val="18"/>
+          <w:bdr w:val="single" w:sz="24" w:space="8" w:color="52CE52"/>
+          <w:shd w:fill="F8F8F8" w:val="clear"/>
+        </w:rPr>
+      </w:pPr>
+      <w:r>
+        <w:rPr>
+          <w:rFonts w:ascii="inherit" w:hAnsi="inherit"/>
+          <w:b w:val="false"/>
+          <w:i w:val="false"/>
+          <w:caps w:val="false"/>
+          <w:smallCaps w:val="false"/>
+          <w:color w:val="000000"/>
+          <w:spacing w:val="0"/>
+          <w:sz w:val="18"/>
+          <w:shd w:fill="F8F8F8" w:val="clear"/>
+        </w:rPr>
+        <w:t>deny from 2.62.48.0/20</w:t>
+      </w:r>
+    </w:p>
+    <w:p>
+      <w:pPr>
+        <w:pStyle w:val="Normal"/>
+        <w:widowControl/>
+        <w:spacing w:before="0" w:after="0"/>
+        <w:ind w:left="0" w:right="0" w:hanging="0"/>
+        <w:jc w:val="left"/>
+        <w:rPr>
+          <w:rFonts w:ascii="Source Code Pro;Liberation Mono;Courier New;Courier;monospace" w:hAnsi="Source Code Pro;Liberation Mono;Courier New;Courier;monospace"/>
+          <w:b w:val="false"/>
+          <w:i w:val="false"/>
+          <w:caps w:val="false"/>
+          <w:smallCaps w:val="false"/>
+          <w:color w:val="AAAAAA"/>
+          <w:spacing w:val="0"/>
+          <w:sz w:val="18"/>
+          <w:bdr w:val="single" w:sz="24" w:space="8" w:color="52CE52"/>
+          <w:shd w:fill="F8F8F8" w:val="clear"/>
+        </w:rPr>
+      </w:pPr>
+      <w:r>
+        <w:rPr>
+          <w:rFonts w:ascii="inherit" w:hAnsi="inherit"/>
+          <w:b w:val="false"/>
+          <w:i w:val="false"/>
+          <w:caps w:val="false"/>
+          <w:smallCaps w:val="false"/>
+          <w:color w:val="000000"/>
+          <w:spacing w:val="0"/>
+          <w:sz w:val="18"/>
+          <w:shd w:fill="F8F8F8" w:val="clear"/>
+        </w:rPr>
+        <w:t>deny from 2.62.64.0/18</w:t>
+      </w:r>
+    </w:p>
+    <w:p>
+      <w:pPr>
+        <w:pStyle w:val="Normal"/>
+        <w:widowControl/>
+        <w:spacing w:before="0" w:after="0"/>
+        <w:ind w:left="0" w:right="0" w:hanging="0"/>
+        <w:jc w:val="left"/>
+        <w:rPr>
+          <w:rFonts w:ascii="Source Code Pro;Liberation Mono;Courier New;Courier;monospace" w:hAnsi="Source Code Pro;Liberation Mono;Courier New;Courier;monospace"/>
+          <w:b w:val="false"/>
+          <w:i w:val="false"/>
+          <w:caps w:val="false"/>
+          <w:smallCaps w:val="false"/>
+          <w:color w:val="AAAAAA"/>
+          <w:spacing w:val="0"/>
+          <w:sz w:val="18"/>
+          <w:bdr w:val="single" w:sz="24" w:space="8" w:color="52CE52"/>
+          <w:shd w:fill="F8F8F8" w:val="clear"/>
+        </w:rPr>
+      </w:pPr>
+      <w:r>
+        <w:rPr>
+          <w:rFonts w:ascii="inherit" w:hAnsi="inherit"/>
+          <w:b w:val="false"/>
+          <w:i w:val="false"/>
+          <w:caps w:val="false"/>
+          <w:smallCaps w:val="false"/>
+          <w:color w:val="000000"/>
+          <w:spacing w:val="0"/>
+          <w:sz w:val="18"/>
+          <w:shd w:fill="F8F8F8" w:val="clear"/>
+        </w:rPr>
+        <w:t>deny from 2.62.128.0/19</w:t>
+      </w:r>
+    </w:p>
+    <w:p>
+      <w:pPr>
+        <w:pStyle w:val="PreformattedText"/>
+        <w:spacing w:before="0" w:after="0"/>
+        <w:rPr>
+          <w:rFonts w:ascii="Calibri" w:hAnsi="Calibri"/>
+          <w:sz w:val="24"/>
+          <w:szCs w:val="24"/>
+        </w:rPr>
+      </w:pPr>
+      <w:r>
+        <w:rPr>
+          <w:rFonts w:ascii="Calibri" w:hAnsi="Calibri"/>
+          <w:sz w:val="24"/>
+          <w:szCs w:val="24"/>
+        </w:rPr>
+      </w:r>
+    </w:p>
+    <w:p>
+      <w:pPr>
+        <w:pStyle w:val="PreformattedText"/>
+        <w:spacing w:before="0" w:after="0"/>
+        <w:rPr>
+          <w:rFonts w:ascii="Calibri" w:hAnsi="Calibri"/>
+          <w:sz w:val="24"/>
+          <w:szCs w:val="24"/>
+        </w:rPr>
+      </w:pPr>
+      <w:r>
+        <w:rPr>
+          <w:rFonts w:ascii="Calibri" w:hAnsi="Calibri"/>
+          <w:sz w:val="24"/>
+          <w:szCs w:val="24"/>
+        </w:rPr>
+      </w:r>
+    </w:p>
+    <w:p>
+      <w:pPr>
+        <w:pStyle w:val="PreformattedText"/>
+        <w:spacing w:before="0" w:after="0"/>
+        <w:rPr>
+          <w:rFonts w:ascii="Calibri" w:hAnsi="Calibri"/>
+          <w:sz w:val="24"/>
+          <w:szCs w:val="24"/>
+        </w:rPr>
+      </w:pPr>
+      <w:r>
+        <w:rPr>
+          <w:rFonts w:ascii="Calibri" w:hAnsi="Calibri"/>
+          <w:sz w:val="24"/>
+          <w:szCs w:val="24"/>
+        </w:rPr>
+      </w:r>
+    </w:p>
+    <w:p>
+      <w:pPr>
+        <w:pStyle w:val="PreformattedText"/>
+        <w:spacing w:before="0" w:after="0"/>
+        <w:rPr>
+          <w:rFonts w:ascii="Calibri" w:hAnsi="Calibri"/>
+          <w:sz w:val="24"/>
+          <w:szCs w:val="24"/>
+        </w:rPr>
+      </w:pPr>
+      <w:r>
+        <w:rPr>
+          <w:rFonts w:ascii="Calibri" w:hAnsi="Calibri"/>
+          <w:sz w:val="24"/>
+          <w:szCs w:val="24"/>
+        </w:rPr>
+      </w:r>
+    </w:p>
+    <w:p>
+      <w:pPr>
+        <w:pStyle w:val="PreformattedText"/>
+        <w:spacing w:before="0" w:after="0"/>
+        <w:rPr>
+          <w:rFonts w:ascii="Calibri" w:hAnsi="Calibri"/>
+          <w:sz w:val="24"/>
+          <w:szCs w:val="24"/>
+        </w:rPr>
+      </w:pPr>
+      <w:r>
+        <w:rPr>
+          <w:rFonts w:ascii="Calibri" w:hAnsi="Calibri"/>
+          <w:sz w:val="24"/>
+          <w:szCs w:val="24"/>
+        </w:rPr>
+      </w:r>
+    </w:p>
+    <w:p>
+      <w:pPr>
+        <w:pStyle w:val="PreformattedText"/>
+        <w:spacing w:before="0" w:after="0"/>
+        <w:rPr>
+          <w:rFonts w:ascii="Calibri" w:hAnsi="Calibri"/>
+          <w:sz w:val="24"/>
+          <w:szCs w:val="24"/>
+        </w:rPr>
+      </w:pPr>
+      <w:r>
+        <w:rPr>
+          <w:rFonts w:ascii="Calibri" w:hAnsi="Calibri"/>
+          <w:sz w:val="24"/>
+          <w:szCs w:val="24"/>
+        </w:rPr>
+      </w:r>
+    </w:p>
+    <w:p>
+      <w:pPr>
+        <w:pStyle w:val="PreformattedText"/>
+        <w:spacing w:before="0" w:after="0"/>
+        <w:rPr>
+          <w:rFonts w:ascii="Calibri" w:hAnsi="Calibri"/>
+          <w:sz w:val="24"/>
+          <w:szCs w:val="24"/>
+        </w:rPr>
+      </w:pPr>
+      <w:r>
+        <w:rPr>
+          <w:rFonts w:ascii="Calibri" w:hAnsi="Calibri"/>
+          <w:sz w:val="24"/>
+          <w:szCs w:val="24"/>
+        </w:rPr>
+      </w:r>
+    </w:p>
+    <w:p>
+      <w:pPr>
+        <w:pStyle w:val="PreformattedText"/>
+        <w:spacing w:before="0" w:after="0"/>
+        <w:rPr>
+          <w:rFonts w:ascii="Calibri" w:hAnsi="Calibri"/>
+          <w:sz w:val="24"/>
+          <w:szCs w:val="24"/>
+        </w:rPr>
+      </w:pPr>
+      <w:r>
+        <w:rPr>
+          <w:rFonts w:ascii="Calibri" w:hAnsi="Calibri"/>
+          <w:sz w:val="24"/>
+          <w:szCs w:val="24"/>
+        </w:rPr>
       </w:r>
     </w:p>
     <w:sectPr>
@@ -7298,6 +9221,7 @@
     <w:qFormat/>
     <w:pPr>
       <w:widowControl/>
+      <w:suppressAutoHyphens w:val="true"/>
       <w:bidi w:val="0"/>
       <w:spacing w:lineRule="auto" w:line="276" w:before="0" w:after="200"/>
       <w:jc w:val="left"/>
@@ -7479,6 +9403,19 @@
     <w:qFormat/>
     <w:pPr/>
     <w:rPr/>
+  </w:style>
+  <w:style w:type="paragraph" w:styleId="PreformattedText">
+    <w:name w:val="Preformatted Text"/>
+    <w:basedOn w:val="Normal"/>
+    <w:qFormat/>
+    <w:pPr>
+      <w:spacing w:before="0" w:after="0"/>
+    </w:pPr>
+    <w:rPr>
+      <w:rFonts w:ascii="Liberation Mono" w:hAnsi="Liberation Mono" w:eastAsia="Liberation Mono" w:cs="Liberation Mono"/>
+      <w:sz w:val="20"/>
+      <w:szCs w:val="20"/>
+    </w:rPr>
   </w:style>
   <w:style w:type="numbering" w:styleId="NoList" w:default="1">
     <w:name w:val="No List"/>

</xml_diff>